<commit_message>
added logo and light dark mode button to nav bar
placed layout for transportation section and got images in place
</commit_message>
<xml_diff>
--- a/documents/task 1/D479 Part 1.docx
+++ b/documents/task 1/D479 Part 1.docx
@@ -572,8 +572,6 @@
       <w:r>
         <w:t>https://joyrexjrl.github.io/UX-Design-stuff/</w:t>
       </w:r>
-      <w:bookmarkStart w:id="0" w:name="_GoBack"/>
-      <w:bookmarkEnd w:id="0"/>
     </w:p>
     <w:p>
       <w:r>
@@ -654,6 +652,11 @@
       </w:r>
     </w:p>
     <w:p>
+      <w:pPr>
+        <w:rPr>
+          <w:rStyle w:val="Hyperlink"/>
+        </w:rPr>
+      </w:pPr>
       <w:hyperlink r:id="rId14" w:history="1">
         <w:r>
           <w:rPr>
@@ -664,12 +667,64 @@
       </w:hyperlink>
     </w:p>
     <w:p>
+      <w:pPr>
+        <w:rPr>
+          <w:rStyle w:val="Hyperlink"/>
+          <w:color w:val="auto"/>
+          <w:u w:val="none"/>
+        </w:rPr>
+      </w:pPr>
+      <w:r>
+        <w:rPr>
+          <w:rStyle w:val="Hyperlink"/>
+          <w:color w:val="auto"/>
+          <w:u w:val="none"/>
+        </w:rPr>
+        <w:t>Logo image</w:t>
+      </w:r>
+      <w:r>
+        <w:rPr>
+          <w:rStyle w:val="Hyperlink"/>
+          <w:color w:val="auto"/>
+          <w:u w:val="none"/>
+        </w:rPr>
+        <w:t>:</w:t>
+      </w:r>
+    </w:p>
+    <w:p>
+      <w:pPr>
+        <w:rPr>
+          <w:rStyle w:val="Hyperlink"/>
+        </w:rPr>
+      </w:pPr>
+      <w:hyperlink r:id="rId15" w:history="1">
+        <w:r>
+          <w:rPr>
+            <w:rStyle w:val="Hyperlink"/>
+          </w:rPr>
+          <w:t>https://www.amazon.com/Transparent-Silhouette-Waterproof-Accessory-NVCSKUS623424GR090622/dp/B0BFQS1LGX?th=1</w:t>
+        </w:r>
+      </w:hyperlink>
+    </w:p>
+    <w:p>
+      <w:hyperlink r:id="rId16" w:history="1">
+        <w:r>
+          <w:rPr>
+            <w:rStyle w:val="Hyperlink"/>
+          </w:rPr>
+          <w:t>https://depositphotos.com/vectors/moon-logo.html</w:t>
+        </w:r>
+      </w:hyperlink>
+      <w:bookmarkStart w:id="0" w:name="_GoBack"/>
+      <w:bookmarkEnd w:id="0"/>
+    </w:p>
+    <w:p>
       <w:r>
         <w:t>Transportation images:</w:t>
       </w:r>
     </w:p>
     <w:p>
-      <w:hyperlink r:id="rId15" w:history="1">
+      <w:hyperlink r:id="rId17" w:history="1">
         <w:r>
           <w:rPr>
             <w:rStyle w:val="Hyperlink"/>
@@ -679,7 +734,7 @@
       </w:hyperlink>
     </w:p>
     <w:p>
-      <w:hyperlink r:id="rId16" w:history="1">
+      <w:hyperlink r:id="rId18" w:history="1">
         <w:r>
           <w:rPr>
             <w:rStyle w:val="Hyperlink"/>
@@ -689,7 +744,7 @@
       </w:hyperlink>
     </w:p>
     <w:p>
-      <w:hyperlink r:id="rId17" w:history="1">
+      <w:hyperlink r:id="rId19" w:history="1">
         <w:r>
           <w:rPr>
             <w:rStyle w:val="Hyperlink"/>
@@ -699,7 +754,7 @@
       </w:hyperlink>
     </w:p>
     <w:p>
-      <w:hyperlink r:id="rId18" w:history="1">
+      <w:hyperlink r:id="rId20" w:history="1">
         <w:r>
           <w:rPr>
             <w:rStyle w:val="Hyperlink"/>
@@ -709,7 +764,12 @@
       </w:hyperlink>
     </w:p>
     <w:p>
-      <w:hyperlink r:id="rId19" w:history="1">
+      <w:pPr>
+        <w:rPr>
+          <w:rStyle w:val="Hyperlink"/>
+        </w:rPr>
+      </w:pPr>
+      <w:hyperlink r:id="rId21" w:history="1">
         <w:r>
           <w:rPr>
             <w:rStyle w:val="Hyperlink"/>
@@ -719,12 +779,22 @@
       </w:hyperlink>
     </w:p>
     <w:p>
+      <w:hyperlink r:id="rId22" w:history="1">
+        <w:r>
+          <w:rPr>
+            <w:rStyle w:val="Hyperlink"/>
+          </w:rPr>
+          <w:t>https://www.thetravel.com/plane-spotting-at-maho-beach-st-maarten/</w:t>
+        </w:r>
+      </w:hyperlink>
+    </w:p>
+    <w:p>
       <w:r>
         <w:t>Entertainment images:</w:t>
       </w:r>
     </w:p>
     <w:p>
-      <w:hyperlink r:id="rId20" w:history="1">
+      <w:hyperlink r:id="rId23" w:history="1">
         <w:r>
           <w:rPr>
             <w:rStyle w:val="Hyperlink"/>
@@ -734,7 +804,7 @@
       </w:hyperlink>
     </w:p>
     <w:p>
-      <w:hyperlink r:id="rId21" w:history="1">
+      <w:hyperlink r:id="rId24" w:history="1">
         <w:r>
           <w:rPr>
             <w:rStyle w:val="Hyperlink"/>
@@ -744,7 +814,7 @@
       </w:hyperlink>
     </w:p>
     <w:p>
-      <w:hyperlink r:id="rId22" w:history="1">
+      <w:hyperlink r:id="rId25" w:history="1">
         <w:r>
           <w:rPr>
             <w:rStyle w:val="Hyperlink"/>
@@ -754,7 +824,7 @@
       </w:hyperlink>
     </w:p>
     <w:p>
-      <w:hyperlink r:id="rId23" w:history="1">
+      <w:hyperlink r:id="rId26" w:history="1">
         <w:r>
           <w:rPr>
             <w:rStyle w:val="Hyperlink"/>
@@ -764,7 +834,7 @@
       </w:hyperlink>
     </w:p>
     <w:p>
-      <w:hyperlink r:id="rId24" w:history="1">
+      <w:hyperlink r:id="rId27" w:history="1">
         <w:r>
           <w:rPr>
             <w:rStyle w:val="Hyperlink"/>
@@ -774,7 +844,7 @@
       </w:hyperlink>
     </w:p>
     <w:p>
-      <w:hyperlink r:id="rId25" w:history="1">
+      <w:hyperlink r:id="rId28" w:history="1">
         <w:r>
           <w:rPr>
             <w:rStyle w:val="Hyperlink"/>
@@ -784,7 +854,7 @@
       </w:hyperlink>
     </w:p>
     <w:p>
-      <w:hyperlink r:id="rId26" w:history="1">
+      <w:hyperlink r:id="rId29" w:history="1">
         <w:r>
           <w:rPr>
             <w:rStyle w:val="Hyperlink"/>
@@ -794,7 +864,7 @@
       </w:hyperlink>
     </w:p>
     <w:p>
-      <w:hyperlink r:id="rId27" w:history="1">
+      <w:hyperlink r:id="rId30" w:history="1">
         <w:r>
           <w:rPr>
             <w:rStyle w:val="Hyperlink"/>
@@ -804,7 +874,7 @@
       </w:hyperlink>
     </w:p>
     <w:p>
-      <w:hyperlink r:id="rId28" w:history="1">
+      <w:hyperlink r:id="rId31" w:history="1">
         <w:r>
           <w:rPr>
             <w:rStyle w:val="Hyperlink"/>
@@ -814,7 +884,7 @@
       </w:hyperlink>
     </w:p>
     <w:p>
-      <w:hyperlink r:id="rId29" w:history="1">
+      <w:hyperlink r:id="rId32" w:history="1">
         <w:r>
           <w:rPr>
             <w:rStyle w:val="Hyperlink"/>
@@ -824,7 +894,7 @@
       </w:hyperlink>
     </w:p>
     <w:p>
-      <w:hyperlink r:id="rId30" w:history="1">
+      <w:hyperlink r:id="rId33" w:history="1">
         <w:r>
           <w:rPr>
             <w:rStyle w:val="Hyperlink"/>
@@ -834,7 +904,7 @@
       </w:hyperlink>
     </w:p>
     <w:p>
-      <w:hyperlink r:id="rId31" w:history="1">
+      <w:hyperlink r:id="rId34" w:history="1">
         <w:r>
           <w:rPr>
             <w:rStyle w:val="Hyperlink"/>
@@ -844,7 +914,7 @@
       </w:hyperlink>
     </w:p>
     <w:p>
-      <w:hyperlink r:id="rId32" w:history="1">
+      <w:hyperlink r:id="rId35" w:history="1">
         <w:r>
           <w:rPr>
             <w:rStyle w:val="Hyperlink"/>
@@ -854,7 +924,7 @@
       </w:hyperlink>
     </w:p>
     <w:p>
-      <w:hyperlink r:id="rId33" w:history="1">
+      <w:hyperlink r:id="rId36" w:history="1">
         <w:r>
           <w:rPr>
             <w:rStyle w:val="Hyperlink"/>
@@ -864,7 +934,7 @@
       </w:hyperlink>
     </w:p>
     <w:p>
-      <w:hyperlink r:id="rId34" w:history="1">
+      <w:hyperlink r:id="rId37" w:history="1">
         <w:r>
           <w:rPr>
             <w:rStyle w:val="Hyperlink"/>
@@ -874,7 +944,7 @@
       </w:hyperlink>
     </w:p>
     <w:p>
-      <w:hyperlink r:id="rId35" w:history="1">
+      <w:hyperlink r:id="rId38" w:history="1">
         <w:r>
           <w:rPr>
             <w:rStyle w:val="Hyperlink"/>
@@ -884,7 +954,7 @@
       </w:hyperlink>
     </w:p>
     <w:p>
-      <w:hyperlink r:id="rId36" w:history="1">
+      <w:hyperlink r:id="rId39" w:history="1">
         <w:r>
           <w:rPr>
             <w:rStyle w:val="Hyperlink"/>
@@ -894,7 +964,7 @@
       </w:hyperlink>
     </w:p>
     <w:p>
-      <w:hyperlink r:id="rId37" w:history="1">
+      <w:hyperlink r:id="rId40" w:history="1">
         <w:r>
           <w:rPr>
             <w:rStyle w:val="Hyperlink"/>
@@ -904,7 +974,7 @@
       </w:hyperlink>
     </w:p>
     <w:p>
-      <w:hyperlink r:id="rId38" w:history="1">
+      <w:hyperlink r:id="rId41" w:history="1">
         <w:r>
           <w:rPr>
             <w:rStyle w:val="Hyperlink"/>
@@ -914,7 +984,7 @@
       </w:hyperlink>
     </w:p>
     <w:p>
-      <w:hyperlink r:id="rId39" w:history="1">
+      <w:hyperlink r:id="rId42" w:history="1">
         <w:r>
           <w:rPr>
             <w:rStyle w:val="Hyperlink"/>
@@ -924,7 +994,7 @@
       </w:hyperlink>
     </w:p>
     <w:p>
-      <w:hyperlink r:id="rId40" w:history="1">
+      <w:hyperlink r:id="rId43" w:history="1">
         <w:r>
           <w:rPr>
             <w:rStyle w:val="Hyperlink"/>
@@ -934,7 +1004,7 @@
       </w:hyperlink>
     </w:p>
     <w:p>
-      <w:hyperlink r:id="rId41" w:history="1">
+      <w:hyperlink r:id="rId44" w:history="1">
         <w:r>
           <w:rPr>
             <w:rStyle w:val="Hyperlink"/>
@@ -944,7 +1014,7 @@
       </w:hyperlink>
     </w:p>
     <w:p>
-      <w:hyperlink r:id="rId42" w:history="1">
+      <w:hyperlink r:id="rId45" w:history="1">
         <w:r>
           <w:rPr>
             <w:rStyle w:val="Hyperlink"/>
@@ -954,7 +1024,7 @@
       </w:hyperlink>
     </w:p>
     <w:p>
-      <w:hyperlink r:id="rId43" w:history="1">
+      <w:hyperlink r:id="rId46" w:history="1">
         <w:r>
           <w:rPr>
             <w:rStyle w:val="Hyperlink"/>
@@ -969,7 +1039,7 @@
       </w:r>
     </w:p>
     <w:p>
-      <w:hyperlink r:id="rId44" w:history="1">
+      <w:hyperlink r:id="rId47" w:history="1">
         <w:r>
           <w:rPr>
             <w:rStyle w:val="Hyperlink"/>
@@ -979,7 +1049,7 @@
       </w:hyperlink>
     </w:p>
     <w:p>
-      <w:hyperlink r:id="rId45" w:history="1">
+      <w:hyperlink r:id="rId48" w:history="1">
         <w:r>
           <w:rPr>
             <w:rStyle w:val="Hyperlink"/>
@@ -989,7 +1059,7 @@
       </w:hyperlink>
     </w:p>
     <w:p>
-      <w:hyperlink r:id="rId46" w:history="1">
+      <w:hyperlink r:id="rId49" w:history="1">
         <w:r>
           <w:rPr>
             <w:rStyle w:val="Hyperlink"/>
@@ -999,7 +1069,7 @@
       </w:hyperlink>
     </w:p>
     <w:p>
-      <w:hyperlink r:id="rId47" w:history="1">
+      <w:hyperlink r:id="rId50" w:history="1">
         <w:r>
           <w:rPr>
             <w:rStyle w:val="Hyperlink"/>
@@ -1009,7 +1079,7 @@
       </w:hyperlink>
     </w:p>
     <w:p>
-      <w:hyperlink r:id="rId48" w:history="1">
+      <w:hyperlink r:id="rId51" w:history="1">
         <w:r>
           <w:rPr>
             <w:rStyle w:val="Hyperlink"/>
@@ -1019,7 +1089,7 @@
       </w:hyperlink>
     </w:p>
     <w:p>
-      <w:hyperlink r:id="rId49" w:history="1">
+      <w:hyperlink r:id="rId52" w:history="1">
         <w:r>
           <w:rPr>
             <w:rStyle w:val="Hyperlink"/>
@@ -1029,7 +1099,7 @@
       </w:hyperlink>
     </w:p>
     <w:p>
-      <w:hyperlink r:id="rId50" w:history="1">
+      <w:hyperlink r:id="rId53" w:history="1">
         <w:r>
           <w:rPr>
             <w:rStyle w:val="Hyperlink"/>
@@ -1039,7 +1109,7 @@
       </w:hyperlink>
     </w:p>
     <w:p>
-      <w:hyperlink r:id="rId51" w:history="1">
+      <w:hyperlink r:id="rId54" w:history="1">
         <w:r>
           <w:rPr>
             <w:rStyle w:val="Hyperlink"/>
@@ -1049,17 +1119,24 @@
       </w:hyperlink>
     </w:p>
     <w:p>
-      <w:hyperlink r:id="rId52" w:history="1">
+      <w:hyperlink r:id="rId55" w:history="1">
         <w:r>
           <w:rPr>
             <w:rStyle w:val="Hyperlink"/>
           </w:rPr>
-          <w:t>https://www.booking.com/hotel/vn/can-tho-ecolodge.html?aid=356980&amp;label=gog235jc-1DCAso9AFCEGNhbi10aG8tZWNvbG9kZ2VICVgDaIkCiAEBmAExuAEXyAEP2AED6AEBiAIBqAIDuAKB3NS1BsACAdICJGI0MWJhZTU3LWFkYTEtNDViNC1hYTIzLTI3NTEzNjAwZjQwONgCBOACAQ&amp;sid=f114f7622b2e00ef031be7b6aecc3381&amp;dist=0&amp;keep_landing=1&amp;sb_price_type=total&amp;type=total&amp;</w:t>
+          <w:t>https://www.booking.com/hotel/vn/can-tho-ecolodge.html?aid=356980&amp;label=gog235jc-1DCAso9AFCEGNhbi10aG8tZWNvbG9kZ2VICVgDaIkCiAEBmAExuAEXyAEP2AED6AEBiAIBqAIDuAKB3NS1B</w:t>
+        </w:r>
+        <w:r>
+          <w:rPr>
+            <w:rStyle w:val="Hyperlink"/>
+          </w:rPr>
+          <w:lastRenderedPageBreak/>
+          <w:t>sACAdICJGI0MWJhZTU3LWFkYTEtNDViNC1hYTIzLTI3NTEzNjAwZjQwONgCBOACAQ&amp;sid=f114f7622b2e00ef031be7b6aecc3381&amp;dist=0&amp;keep_landing=1&amp;sb_price_type=total&amp;type=total&amp;</w:t>
         </w:r>
       </w:hyperlink>
     </w:p>
     <w:p>
-      <w:hyperlink r:id="rId53" w:history="1">
+      <w:hyperlink r:id="rId56" w:history="1">
         <w:r>
           <w:rPr>
             <w:rStyle w:val="Hyperlink"/>
@@ -3537,58 +3614,58 @@
   <dgm:cxnLst>
     <dgm:cxn modelId="{2EBE7EDD-524A-4983-B420-ADC6FA35888E}" srcId="{BB19DD27-244A-4D4B-970B-CDB45B54EF79}" destId="{D6998F27-D6EC-4862-A0C7-8DC647A09031}" srcOrd="0" destOrd="0" parTransId="{FE165D69-226F-4B3E-966C-BFF575C8EA6B}" sibTransId="{E5BD2ADB-9CF1-4B90-B1A6-8BE161B032B0}"/>
     <dgm:cxn modelId="{3F6CEC4F-C5FE-4F29-8480-83897FDB39D5}" srcId="{BB19DD27-244A-4D4B-970B-CDB45B54EF79}" destId="{9A478111-FC5A-489A-B882-1760404DA53B}" srcOrd="2" destOrd="0" parTransId="{600A6224-8CA3-4FAE-9E7E-63811286F0DE}" sibTransId="{CF5865DA-B133-4B64-8E34-314ECAB91FC6}"/>
-    <dgm:cxn modelId="{045C4819-43FE-4AA4-93B1-08BD9F8CB78F}" type="presOf" srcId="{E74F1AC9-A815-487B-AF0C-05B2D7AA0F91}" destId="{B9207307-7DA5-4682-B571-0FB302411F2E}" srcOrd="0" destOrd="0" presId="urn:microsoft.com/office/officeart/2005/8/layout/orgChart1"/>
-    <dgm:cxn modelId="{5E8FADB2-7AC4-4422-AA3E-97312D9F9F0E}" type="presOf" srcId="{D6998F27-D6EC-4862-A0C7-8DC647A09031}" destId="{7C1EBBF8-7E9F-4C30-94DB-9A66E71E2B4E}" srcOrd="1" destOrd="0" presId="urn:microsoft.com/office/officeart/2005/8/layout/orgChart1"/>
-    <dgm:cxn modelId="{0688204F-FFA6-4411-8729-7072E067C985}" type="presOf" srcId="{E74F1AC9-A815-487B-AF0C-05B2D7AA0F91}" destId="{EC63A123-E382-4CE6-8241-47A9C8D86A73}" srcOrd="1" destOrd="0" presId="urn:microsoft.com/office/officeart/2005/8/layout/orgChart1"/>
-    <dgm:cxn modelId="{2CB7A958-2808-4186-9C35-13A250028F8F}" type="presOf" srcId="{F90627F0-CB3F-4B40-8526-2A952CA6BB49}" destId="{127CBBB1-B477-4DD4-92E0-2A60FAB83DF8}" srcOrd="0" destOrd="0" presId="urn:microsoft.com/office/officeart/2005/8/layout/orgChart1"/>
-    <dgm:cxn modelId="{763D4526-A781-454C-8436-F275804953D6}" type="presOf" srcId="{5EC0006C-41E3-48DB-935D-9BC14CE1B994}" destId="{14D84C6C-AB59-4A68-95B2-06FD5DF176C5}" srcOrd="0" destOrd="0" presId="urn:microsoft.com/office/officeart/2005/8/layout/orgChart1"/>
-    <dgm:cxn modelId="{E2B5D92D-D990-4F9B-93FF-55D3C530DD75}" type="presOf" srcId="{5EC0006C-41E3-48DB-935D-9BC14CE1B994}" destId="{02525EFB-2229-42D9-BB4A-7DA5555D248D}" srcOrd="1" destOrd="0" presId="urn:microsoft.com/office/officeart/2005/8/layout/orgChart1"/>
-    <dgm:cxn modelId="{389345FE-6BF1-4B8B-A13D-8A28E59B0B11}" type="presOf" srcId="{BB19DD27-244A-4D4B-970B-CDB45B54EF79}" destId="{68E276B7-55D7-4649-BBFC-807D2F7ED792}" srcOrd="1" destOrd="0" presId="urn:microsoft.com/office/officeart/2005/8/layout/orgChart1"/>
+    <dgm:cxn modelId="{EBE836B9-8CF1-41BF-AA33-E613FD114955}" type="presOf" srcId="{BB19DD27-244A-4D4B-970B-CDB45B54EF79}" destId="{68E276B7-55D7-4649-BBFC-807D2F7ED792}" srcOrd="1" destOrd="0" presId="urn:microsoft.com/office/officeart/2005/8/layout/orgChart1"/>
+    <dgm:cxn modelId="{0572E389-6225-474B-AF85-5FCA9804EC45}" type="presOf" srcId="{052499CD-3142-470A-9475-D0B256E2568B}" destId="{F2E12CEE-4AC1-4C7B-9A0A-5EC80E8D6A92}" srcOrd="0" destOrd="0" presId="urn:microsoft.com/office/officeart/2005/8/layout/orgChart1"/>
+    <dgm:cxn modelId="{2C3EBCCD-579B-46D5-96A2-A6508E4B4F0A}" type="presOf" srcId="{5EC0006C-41E3-48DB-935D-9BC14CE1B994}" destId="{02525EFB-2229-42D9-BB4A-7DA5555D248D}" srcOrd="1" destOrd="0" presId="urn:microsoft.com/office/officeart/2005/8/layout/orgChart1"/>
+    <dgm:cxn modelId="{0598EF95-F6EE-453A-8C57-D3251AF98BE0}" type="presOf" srcId="{69E932E2-DC3C-416C-B57F-4B20DAC22426}" destId="{11E20CAB-2D98-46CF-A801-F0BF4467A675}" srcOrd="0" destOrd="0" presId="urn:microsoft.com/office/officeart/2005/8/layout/orgChart1"/>
     <dgm:cxn modelId="{9A6FE206-A25D-46C5-A656-0375013D5885}" srcId="{BB19DD27-244A-4D4B-970B-CDB45B54EF79}" destId="{5EC0006C-41E3-48DB-935D-9BC14CE1B994}" srcOrd="1" destOrd="0" parTransId="{052499CD-3142-470A-9475-D0B256E2568B}" sibTransId="{63B024A6-A539-4F2E-951E-AF9C1EA59864}"/>
-    <dgm:cxn modelId="{AF0D0356-6CB6-4470-B47D-72DE41F7EDD7}" type="presOf" srcId="{052499CD-3142-470A-9475-D0B256E2568B}" destId="{F2E12CEE-4AC1-4C7B-9A0A-5EC80E8D6A92}" srcOrd="0" destOrd="0" presId="urn:microsoft.com/office/officeart/2005/8/layout/orgChart1"/>
-    <dgm:cxn modelId="{3BF85446-8A3C-4EBC-B08A-F8BC6A8CB19E}" type="presOf" srcId="{FE165D69-226F-4B3E-966C-BFF575C8EA6B}" destId="{CD2DE3B9-4311-448E-90DF-DCD0F3EAE66F}" srcOrd="0" destOrd="0" presId="urn:microsoft.com/office/officeart/2005/8/layout/orgChart1"/>
-    <dgm:cxn modelId="{0CFAEBCA-6534-46DC-B222-01A88BBEA32A}" type="presOf" srcId="{9A478111-FC5A-489A-B882-1760404DA53B}" destId="{7C1FB1B7-FC2F-4AD2-890B-7D93CC35A44F}" srcOrd="1" destOrd="0" presId="urn:microsoft.com/office/officeart/2005/8/layout/orgChart1"/>
-    <dgm:cxn modelId="{AD706C53-BE15-4E35-90B1-5DF8376FA379}" type="presOf" srcId="{BB19DD27-244A-4D4B-970B-CDB45B54EF79}" destId="{EA8BEB17-143C-46E4-A41B-97BFEC6CC889}" srcOrd="0" destOrd="0" presId="urn:microsoft.com/office/officeart/2005/8/layout/orgChart1"/>
+    <dgm:cxn modelId="{1E42D05F-0B67-4352-B1DE-143EC4E47EAE}" type="presOf" srcId="{BB19DD27-244A-4D4B-970B-CDB45B54EF79}" destId="{EA8BEB17-143C-46E4-A41B-97BFEC6CC889}" srcOrd="0" destOrd="0" presId="urn:microsoft.com/office/officeart/2005/8/layout/orgChart1"/>
     <dgm:cxn modelId="{F5F1857D-8156-4D77-8904-1978288AF1BE}" srcId="{F90627F0-CB3F-4B40-8526-2A952CA6BB49}" destId="{BB19DD27-244A-4D4B-970B-CDB45B54EF79}" srcOrd="0" destOrd="0" parTransId="{796FA94C-D0C2-49D1-B23B-FFF0DC990B53}" sibTransId="{689FE126-E4B2-46C5-99E3-A8DA8AEAAC8E}"/>
-    <dgm:cxn modelId="{9EEF5E2D-8AD6-43EF-9DE0-C4855C64A6E8}" type="presOf" srcId="{69E932E2-DC3C-416C-B57F-4B20DAC22426}" destId="{11E20CAB-2D98-46CF-A801-F0BF4467A675}" srcOrd="0" destOrd="0" presId="urn:microsoft.com/office/officeart/2005/8/layout/orgChart1"/>
-    <dgm:cxn modelId="{57DE782E-DB3C-4DF7-8525-94B829422EAC}" type="presOf" srcId="{D6998F27-D6EC-4862-A0C7-8DC647A09031}" destId="{81B5EDEA-BC94-44C1-A564-422F83C727FA}" srcOrd="0" destOrd="0" presId="urn:microsoft.com/office/officeart/2005/8/layout/orgChart1"/>
+    <dgm:cxn modelId="{F59CB2DC-9E70-4566-8E1B-D45B1980583A}" type="presOf" srcId="{9A478111-FC5A-489A-B882-1760404DA53B}" destId="{832E33A8-F9FE-4903-B5D0-D565CBD6101B}" srcOrd="0" destOrd="0" presId="urn:microsoft.com/office/officeart/2005/8/layout/orgChart1"/>
+    <dgm:cxn modelId="{B4777919-3869-4923-A818-AD6FE88FE647}" type="presOf" srcId="{E74F1AC9-A815-487B-AF0C-05B2D7AA0F91}" destId="{EC63A123-E382-4CE6-8241-47A9C8D86A73}" srcOrd="1" destOrd="0" presId="urn:microsoft.com/office/officeart/2005/8/layout/orgChart1"/>
+    <dgm:cxn modelId="{DF6BFABA-FC3A-4AC5-8C09-6B994B4DF215}" type="presOf" srcId="{9A478111-FC5A-489A-B882-1760404DA53B}" destId="{7C1FB1B7-FC2F-4AD2-890B-7D93CC35A44F}" srcOrd="1" destOrd="0" presId="urn:microsoft.com/office/officeart/2005/8/layout/orgChart1"/>
+    <dgm:cxn modelId="{8FA012E6-EDDD-4539-90FD-08F8F8C0FE54}" type="presOf" srcId="{FE165D69-226F-4B3E-966C-BFF575C8EA6B}" destId="{CD2DE3B9-4311-448E-90DF-DCD0F3EAE66F}" srcOrd="0" destOrd="0" presId="urn:microsoft.com/office/officeart/2005/8/layout/orgChart1"/>
+    <dgm:cxn modelId="{C35BB1AC-BC0C-42FB-8562-874BD0C0AF9C}" type="presOf" srcId="{D6998F27-D6EC-4862-A0C7-8DC647A09031}" destId="{7C1EBBF8-7E9F-4C30-94DB-9A66E71E2B4E}" srcOrd="1" destOrd="0" presId="urn:microsoft.com/office/officeart/2005/8/layout/orgChart1"/>
+    <dgm:cxn modelId="{F660FB80-CA69-4EB5-BF84-00BE33249B67}" type="presOf" srcId="{600A6224-8CA3-4FAE-9E7E-63811286F0DE}" destId="{981AE947-BE8A-4182-BF8E-3C2047F1219E}" srcOrd="0" destOrd="0" presId="urn:microsoft.com/office/officeart/2005/8/layout/orgChart1"/>
+    <dgm:cxn modelId="{C0B57905-9163-42DD-ACA7-B4300CB1273C}" type="presOf" srcId="{5EC0006C-41E3-48DB-935D-9BC14CE1B994}" destId="{14D84C6C-AB59-4A68-95B2-06FD5DF176C5}" srcOrd="0" destOrd="0" presId="urn:microsoft.com/office/officeart/2005/8/layout/orgChart1"/>
     <dgm:cxn modelId="{8853C46E-7728-4DBA-A4C9-AC320A206722}" srcId="{BB19DD27-244A-4D4B-970B-CDB45B54EF79}" destId="{E74F1AC9-A815-487B-AF0C-05B2D7AA0F91}" srcOrd="3" destOrd="0" parTransId="{69E932E2-DC3C-416C-B57F-4B20DAC22426}" sibTransId="{528B8735-3BC7-4531-A793-40BFCE5992F0}"/>
-    <dgm:cxn modelId="{C102C9AB-FAFB-48F9-8E7F-BE9BD18359C2}" type="presOf" srcId="{600A6224-8CA3-4FAE-9E7E-63811286F0DE}" destId="{981AE947-BE8A-4182-BF8E-3C2047F1219E}" srcOrd="0" destOrd="0" presId="urn:microsoft.com/office/officeart/2005/8/layout/orgChart1"/>
-    <dgm:cxn modelId="{D6498CE8-E63E-4692-A7A2-4D8604B43E2F}" type="presOf" srcId="{9A478111-FC5A-489A-B882-1760404DA53B}" destId="{832E33A8-F9FE-4903-B5D0-D565CBD6101B}" srcOrd="0" destOrd="0" presId="urn:microsoft.com/office/officeart/2005/8/layout/orgChart1"/>
-    <dgm:cxn modelId="{69B42E3E-3D14-4A48-887E-E96603FAF261}" type="presParOf" srcId="{127CBBB1-B477-4DD4-92E0-2A60FAB83DF8}" destId="{0CA7E2AE-8C0A-4D42-8518-BAD61A528769}" srcOrd="0" destOrd="0" presId="urn:microsoft.com/office/officeart/2005/8/layout/orgChart1"/>
-    <dgm:cxn modelId="{8B8AAC45-D6B3-468A-B09B-4D54FE46BAAE}" type="presParOf" srcId="{0CA7E2AE-8C0A-4D42-8518-BAD61A528769}" destId="{ABF7A813-A2C9-4E90-B940-E510B89C8042}" srcOrd="0" destOrd="0" presId="urn:microsoft.com/office/officeart/2005/8/layout/orgChart1"/>
-    <dgm:cxn modelId="{68CF44DC-9D5A-4174-B9B7-69957A649095}" type="presParOf" srcId="{ABF7A813-A2C9-4E90-B940-E510B89C8042}" destId="{EA8BEB17-143C-46E4-A41B-97BFEC6CC889}" srcOrd="0" destOrd="0" presId="urn:microsoft.com/office/officeart/2005/8/layout/orgChart1"/>
-    <dgm:cxn modelId="{2369AC87-91A1-47AA-8212-0C2B70E4B872}" type="presParOf" srcId="{ABF7A813-A2C9-4E90-B940-E510B89C8042}" destId="{68E276B7-55D7-4649-BBFC-807D2F7ED792}" srcOrd="1" destOrd="0" presId="urn:microsoft.com/office/officeart/2005/8/layout/orgChart1"/>
-    <dgm:cxn modelId="{112BC37E-DA64-47D7-BBAA-6C55AA35C53A}" type="presParOf" srcId="{0CA7E2AE-8C0A-4D42-8518-BAD61A528769}" destId="{5DB10AB3-254F-4718-BFFE-4D6AA5050119}" srcOrd="1" destOrd="0" presId="urn:microsoft.com/office/officeart/2005/8/layout/orgChart1"/>
-    <dgm:cxn modelId="{46B78167-A370-445C-A518-3E7156705101}" type="presParOf" srcId="{5DB10AB3-254F-4718-BFFE-4D6AA5050119}" destId="{CD2DE3B9-4311-448E-90DF-DCD0F3EAE66F}" srcOrd="0" destOrd="0" presId="urn:microsoft.com/office/officeart/2005/8/layout/orgChart1"/>
-    <dgm:cxn modelId="{F2A2E2BD-C69F-46BC-9AD6-978476107FC7}" type="presParOf" srcId="{5DB10AB3-254F-4718-BFFE-4D6AA5050119}" destId="{F23C7856-CBA5-4493-B2C4-7AE09D06D505}" srcOrd="1" destOrd="0" presId="urn:microsoft.com/office/officeart/2005/8/layout/orgChart1"/>
-    <dgm:cxn modelId="{3C83CD7B-EB9E-410A-9FAE-CE0CF802BB0E}" type="presParOf" srcId="{F23C7856-CBA5-4493-B2C4-7AE09D06D505}" destId="{DFA1B302-9714-4469-B86F-0A2520038547}" srcOrd="0" destOrd="0" presId="urn:microsoft.com/office/officeart/2005/8/layout/orgChart1"/>
-    <dgm:cxn modelId="{B9EB599B-E9B2-4888-835C-F40A99FECEEC}" type="presParOf" srcId="{DFA1B302-9714-4469-B86F-0A2520038547}" destId="{81B5EDEA-BC94-44C1-A564-422F83C727FA}" srcOrd="0" destOrd="0" presId="urn:microsoft.com/office/officeart/2005/8/layout/orgChart1"/>
-    <dgm:cxn modelId="{B3CF27EE-546B-48E4-A1E1-5AEBD3C07BC3}" type="presParOf" srcId="{DFA1B302-9714-4469-B86F-0A2520038547}" destId="{7C1EBBF8-7E9F-4C30-94DB-9A66E71E2B4E}" srcOrd="1" destOrd="0" presId="urn:microsoft.com/office/officeart/2005/8/layout/orgChart1"/>
-    <dgm:cxn modelId="{EAB726CA-9129-4CBF-B5B5-287657EFD93F}" type="presParOf" srcId="{F23C7856-CBA5-4493-B2C4-7AE09D06D505}" destId="{0FCAB89A-E857-4D4B-89C3-BA6D5097CA2F}" srcOrd="1" destOrd="0" presId="urn:microsoft.com/office/officeart/2005/8/layout/orgChart1"/>
-    <dgm:cxn modelId="{4EEF8C8C-9E99-4332-8DBB-0C8F487EEFF5}" type="presParOf" srcId="{F23C7856-CBA5-4493-B2C4-7AE09D06D505}" destId="{95EA3004-E630-427E-9243-F7527FA1240F}" srcOrd="2" destOrd="0" presId="urn:microsoft.com/office/officeart/2005/8/layout/orgChart1"/>
-    <dgm:cxn modelId="{359AC5A6-C001-4142-A33C-C50D024D8B7F}" type="presParOf" srcId="{5DB10AB3-254F-4718-BFFE-4D6AA5050119}" destId="{F2E12CEE-4AC1-4C7B-9A0A-5EC80E8D6A92}" srcOrd="2" destOrd="0" presId="urn:microsoft.com/office/officeart/2005/8/layout/orgChart1"/>
-    <dgm:cxn modelId="{E57B272B-A5DA-4F0D-9967-8AE374C3AA42}" type="presParOf" srcId="{5DB10AB3-254F-4718-BFFE-4D6AA5050119}" destId="{E4E152B2-4084-4D7A-9C81-C8778A40CEB0}" srcOrd="3" destOrd="0" presId="urn:microsoft.com/office/officeart/2005/8/layout/orgChart1"/>
-    <dgm:cxn modelId="{86B9264F-04A7-4123-AB0C-56725878E912}" type="presParOf" srcId="{E4E152B2-4084-4D7A-9C81-C8778A40CEB0}" destId="{F29FB867-6274-44DA-81AC-52942C2DC318}" srcOrd="0" destOrd="0" presId="urn:microsoft.com/office/officeart/2005/8/layout/orgChart1"/>
-    <dgm:cxn modelId="{539C0DF2-251E-4191-A6B5-FD53BF2468C7}" type="presParOf" srcId="{F29FB867-6274-44DA-81AC-52942C2DC318}" destId="{14D84C6C-AB59-4A68-95B2-06FD5DF176C5}" srcOrd="0" destOrd="0" presId="urn:microsoft.com/office/officeart/2005/8/layout/orgChart1"/>
-    <dgm:cxn modelId="{BD09BD75-7FCB-411C-80B9-6AD420ABCA78}" type="presParOf" srcId="{F29FB867-6274-44DA-81AC-52942C2DC318}" destId="{02525EFB-2229-42D9-BB4A-7DA5555D248D}" srcOrd="1" destOrd="0" presId="urn:microsoft.com/office/officeart/2005/8/layout/orgChart1"/>
-    <dgm:cxn modelId="{5FED519F-8CC3-4EFF-B555-644464A209F1}" type="presParOf" srcId="{E4E152B2-4084-4D7A-9C81-C8778A40CEB0}" destId="{E5EA20ED-33B1-4A93-BA1B-5FF5EA94CEE5}" srcOrd="1" destOrd="0" presId="urn:microsoft.com/office/officeart/2005/8/layout/orgChart1"/>
-    <dgm:cxn modelId="{ECAC07BB-ED19-4456-8F7B-F488D0DF8AD0}" type="presParOf" srcId="{E4E152B2-4084-4D7A-9C81-C8778A40CEB0}" destId="{372A76DB-E801-44F6-A645-3D26DE18D515}" srcOrd="2" destOrd="0" presId="urn:microsoft.com/office/officeart/2005/8/layout/orgChart1"/>
-    <dgm:cxn modelId="{83B990DF-B721-4EF1-8ABB-F86BF1790F15}" type="presParOf" srcId="{5DB10AB3-254F-4718-BFFE-4D6AA5050119}" destId="{981AE947-BE8A-4182-BF8E-3C2047F1219E}" srcOrd="4" destOrd="0" presId="urn:microsoft.com/office/officeart/2005/8/layout/orgChart1"/>
-    <dgm:cxn modelId="{30900D86-DF3B-4E5E-AE7C-0CBFAF456538}" type="presParOf" srcId="{5DB10AB3-254F-4718-BFFE-4D6AA5050119}" destId="{7D113B03-0322-4839-89F8-CC09134E789F}" srcOrd="5" destOrd="0" presId="urn:microsoft.com/office/officeart/2005/8/layout/orgChart1"/>
-    <dgm:cxn modelId="{2D16DABD-027A-4D3F-8232-06F146D56453}" type="presParOf" srcId="{7D113B03-0322-4839-89F8-CC09134E789F}" destId="{BB5F01A5-9480-4275-B7D4-3E55C770288E}" srcOrd="0" destOrd="0" presId="urn:microsoft.com/office/officeart/2005/8/layout/orgChart1"/>
-    <dgm:cxn modelId="{EBFDD331-D02F-43E5-9817-D8144ECEF7C7}" type="presParOf" srcId="{BB5F01A5-9480-4275-B7D4-3E55C770288E}" destId="{832E33A8-F9FE-4903-B5D0-D565CBD6101B}" srcOrd="0" destOrd="0" presId="urn:microsoft.com/office/officeart/2005/8/layout/orgChart1"/>
-    <dgm:cxn modelId="{23F0C182-325B-4288-B18B-B324E34A48A3}" type="presParOf" srcId="{BB5F01A5-9480-4275-B7D4-3E55C770288E}" destId="{7C1FB1B7-FC2F-4AD2-890B-7D93CC35A44F}" srcOrd="1" destOrd="0" presId="urn:microsoft.com/office/officeart/2005/8/layout/orgChart1"/>
-    <dgm:cxn modelId="{00A4B2B9-DC5F-404A-B4E2-5F3BF5E2DCA9}" type="presParOf" srcId="{7D113B03-0322-4839-89F8-CC09134E789F}" destId="{0958F46C-80CB-485A-9438-A7291ED25658}" srcOrd="1" destOrd="0" presId="urn:microsoft.com/office/officeart/2005/8/layout/orgChart1"/>
-    <dgm:cxn modelId="{546E565D-0B46-4BFA-9AD5-25AE9C456FE0}" type="presParOf" srcId="{7D113B03-0322-4839-89F8-CC09134E789F}" destId="{40EBE8C8-F002-469F-B3D5-3585A9C2E937}" srcOrd="2" destOrd="0" presId="urn:microsoft.com/office/officeart/2005/8/layout/orgChart1"/>
-    <dgm:cxn modelId="{D4EB5E1E-29FA-46F2-9670-A608E9369178}" type="presParOf" srcId="{5DB10AB3-254F-4718-BFFE-4D6AA5050119}" destId="{11E20CAB-2D98-46CF-A801-F0BF4467A675}" srcOrd="6" destOrd="0" presId="urn:microsoft.com/office/officeart/2005/8/layout/orgChart1"/>
-    <dgm:cxn modelId="{372C0562-5B5D-4F53-979B-8933548599A6}" type="presParOf" srcId="{5DB10AB3-254F-4718-BFFE-4D6AA5050119}" destId="{A34233F8-433D-4D8F-AB8F-0B25CE267EFD}" srcOrd="7" destOrd="0" presId="urn:microsoft.com/office/officeart/2005/8/layout/orgChart1"/>
-    <dgm:cxn modelId="{12F6DE26-4F21-4CC0-A514-BA340F1E5303}" type="presParOf" srcId="{A34233F8-433D-4D8F-AB8F-0B25CE267EFD}" destId="{22210EE3-B73F-4C1D-8543-5D0D0122067B}" srcOrd="0" destOrd="0" presId="urn:microsoft.com/office/officeart/2005/8/layout/orgChart1"/>
-    <dgm:cxn modelId="{6CA57565-5177-43C3-A7F9-668CA55E5681}" type="presParOf" srcId="{22210EE3-B73F-4C1D-8543-5D0D0122067B}" destId="{B9207307-7DA5-4682-B571-0FB302411F2E}" srcOrd="0" destOrd="0" presId="urn:microsoft.com/office/officeart/2005/8/layout/orgChart1"/>
-    <dgm:cxn modelId="{884DAB35-203F-43B0-9FCA-620C98BB5278}" type="presParOf" srcId="{22210EE3-B73F-4C1D-8543-5D0D0122067B}" destId="{EC63A123-E382-4CE6-8241-47A9C8D86A73}" srcOrd="1" destOrd="0" presId="urn:microsoft.com/office/officeart/2005/8/layout/orgChart1"/>
-    <dgm:cxn modelId="{5D27C12C-894B-44FF-9A2B-B4F75EAA0E64}" type="presParOf" srcId="{A34233F8-433D-4D8F-AB8F-0B25CE267EFD}" destId="{FA0578F9-7951-4A1C-B436-BC7AAC2328E6}" srcOrd="1" destOrd="0" presId="urn:microsoft.com/office/officeart/2005/8/layout/orgChart1"/>
-    <dgm:cxn modelId="{2DBB6582-F88E-46F0-B2D7-A627052FF51C}" type="presParOf" srcId="{A34233F8-433D-4D8F-AB8F-0B25CE267EFD}" destId="{40FE2E78-CCB8-4102-B05B-C862750B43D3}" srcOrd="2" destOrd="0" presId="urn:microsoft.com/office/officeart/2005/8/layout/orgChart1"/>
-    <dgm:cxn modelId="{6DE1773A-3EAE-4848-98C1-AD6B50306EE4}" type="presParOf" srcId="{0CA7E2AE-8C0A-4D42-8518-BAD61A528769}" destId="{843837E9-9062-4955-886C-11551AE1EAFA}" srcOrd="2" destOrd="0" presId="urn:microsoft.com/office/officeart/2005/8/layout/orgChart1"/>
+    <dgm:cxn modelId="{86C936E5-82AA-4210-8879-87F4CDE6CA5A}" type="presOf" srcId="{D6998F27-D6EC-4862-A0C7-8DC647A09031}" destId="{81B5EDEA-BC94-44C1-A564-422F83C727FA}" srcOrd="0" destOrd="0" presId="urn:microsoft.com/office/officeart/2005/8/layout/orgChart1"/>
+    <dgm:cxn modelId="{62F51D8B-CC13-44C4-ACB4-59BA5CAB50B7}" type="presOf" srcId="{E74F1AC9-A815-487B-AF0C-05B2D7AA0F91}" destId="{B9207307-7DA5-4682-B571-0FB302411F2E}" srcOrd="0" destOrd="0" presId="urn:microsoft.com/office/officeart/2005/8/layout/orgChart1"/>
+    <dgm:cxn modelId="{0A7582DD-F4E9-4D08-AA3A-5E57569132CA}" type="presOf" srcId="{F90627F0-CB3F-4B40-8526-2A952CA6BB49}" destId="{127CBBB1-B477-4DD4-92E0-2A60FAB83DF8}" srcOrd="0" destOrd="0" presId="urn:microsoft.com/office/officeart/2005/8/layout/orgChart1"/>
+    <dgm:cxn modelId="{86AB253E-C92B-4FE5-A370-E299CCC62837}" type="presParOf" srcId="{127CBBB1-B477-4DD4-92E0-2A60FAB83DF8}" destId="{0CA7E2AE-8C0A-4D42-8518-BAD61A528769}" srcOrd="0" destOrd="0" presId="urn:microsoft.com/office/officeart/2005/8/layout/orgChart1"/>
+    <dgm:cxn modelId="{9E989814-741E-4559-9DF1-28ED86ACD696}" type="presParOf" srcId="{0CA7E2AE-8C0A-4D42-8518-BAD61A528769}" destId="{ABF7A813-A2C9-4E90-B940-E510B89C8042}" srcOrd="0" destOrd="0" presId="urn:microsoft.com/office/officeart/2005/8/layout/orgChart1"/>
+    <dgm:cxn modelId="{DEA952C8-8F73-4409-B845-F2246C2CB8D7}" type="presParOf" srcId="{ABF7A813-A2C9-4E90-B940-E510B89C8042}" destId="{EA8BEB17-143C-46E4-A41B-97BFEC6CC889}" srcOrd="0" destOrd="0" presId="urn:microsoft.com/office/officeart/2005/8/layout/orgChart1"/>
+    <dgm:cxn modelId="{875F59EA-A022-4031-ABA6-EE0F08E15A36}" type="presParOf" srcId="{ABF7A813-A2C9-4E90-B940-E510B89C8042}" destId="{68E276B7-55D7-4649-BBFC-807D2F7ED792}" srcOrd="1" destOrd="0" presId="urn:microsoft.com/office/officeart/2005/8/layout/orgChart1"/>
+    <dgm:cxn modelId="{71FBF562-E010-4DEF-8383-2C18B131D4A4}" type="presParOf" srcId="{0CA7E2AE-8C0A-4D42-8518-BAD61A528769}" destId="{5DB10AB3-254F-4718-BFFE-4D6AA5050119}" srcOrd="1" destOrd="0" presId="urn:microsoft.com/office/officeart/2005/8/layout/orgChart1"/>
+    <dgm:cxn modelId="{BEAC6BAB-1CEA-4251-9944-F55F263D1676}" type="presParOf" srcId="{5DB10AB3-254F-4718-BFFE-4D6AA5050119}" destId="{CD2DE3B9-4311-448E-90DF-DCD0F3EAE66F}" srcOrd="0" destOrd="0" presId="urn:microsoft.com/office/officeart/2005/8/layout/orgChart1"/>
+    <dgm:cxn modelId="{80BF568A-790B-4EC9-B0F4-BC5AD33C942F}" type="presParOf" srcId="{5DB10AB3-254F-4718-BFFE-4D6AA5050119}" destId="{F23C7856-CBA5-4493-B2C4-7AE09D06D505}" srcOrd="1" destOrd="0" presId="urn:microsoft.com/office/officeart/2005/8/layout/orgChart1"/>
+    <dgm:cxn modelId="{48DC1A96-D1A6-49AF-A488-CCCDA6AA96B7}" type="presParOf" srcId="{F23C7856-CBA5-4493-B2C4-7AE09D06D505}" destId="{DFA1B302-9714-4469-B86F-0A2520038547}" srcOrd="0" destOrd="0" presId="urn:microsoft.com/office/officeart/2005/8/layout/orgChart1"/>
+    <dgm:cxn modelId="{C8F245D8-EB5C-4AC1-BB2C-BFF38BB7627B}" type="presParOf" srcId="{DFA1B302-9714-4469-B86F-0A2520038547}" destId="{81B5EDEA-BC94-44C1-A564-422F83C727FA}" srcOrd="0" destOrd="0" presId="urn:microsoft.com/office/officeart/2005/8/layout/orgChart1"/>
+    <dgm:cxn modelId="{CF210AF4-E2B5-4818-9642-1A5D36D9F863}" type="presParOf" srcId="{DFA1B302-9714-4469-B86F-0A2520038547}" destId="{7C1EBBF8-7E9F-4C30-94DB-9A66E71E2B4E}" srcOrd="1" destOrd="0" presId="urn:microsoft.com/office/officeart/2005/8/layout/orgChart1"/>
+    <dgm:cxn modelId="{95F50F6C-69D9-4CFF-8143-9EDEF8E53435}" type="presParOf" srcId="{F23C7856-CBA5-4493-B2C4-7AE09D06D505}" destId="{0FCAB89A-E857-4D4B-89C3-BA6D5097CA2F}" srcOrd="1" destOrd="0" presId="urn:microsoft.com/office/officeart/2005/8/layout/orgChart1"/>
+    <dgm:cxn modelId="{6F32E64F-1F53-4150-B461-6E9438B586AB}" type="presParOf" srcId="{F23C7856-CBA5-4493-B2C4-7AE09D06D505}" destId="{95EA3004-E630-427E-9243-F7527FA1240F}" srcOrd="2" destOrd="0" presId="urn:microsoft.com/office/officeart/2005/8/layout/orgChart1"/>
+    <dgm:cxn modelId="{783448BD-6CD5-4F87-841F-88E4F16A1E1A}" type="presParOf" srcId="{5DB10AB3-254F-4718-BFFE-4D6AA5050119}" destId="{F2E12CEE-4AC1-4C7B-9A0A-5EC80E8D6A92}" srcOrd="2" destOrd="0" presId="urn:microsoft.com/office/officeart/2005/8/layout/orgChart1"/>
+    <dgm:cxn modelId="{39632E73-817B-451F-A746-35ABFCDEC304}" type="presParOf" srcId="{5DB10AB3-254F-4718-BFFE-4D6AA5050119}" destId="{E4E152B2-4084-4D7A-9C81-C8778A40CEB0}" srcOrd="3" destOrd="0" presId="urn:microsoft.com/office/officeart/2005/8/layout/orgChart1"/>
+    <dgm:cxn modelId="{588EF2BB-1CCA-4277-BA57-85E1652C9887}" type="presParOf" srcId="{E4E152B2-4084-4D7A-9C81-C8778A40CEB0}" destId="{F29FB867-6274-44DA-81AC-52942C2DC318}" srcOrd="0" destOrd="0" presId="urn:microsoft.com/office/officeart/2005/8/layout/orgChart1"/>
+    <dgm:cxn modelId="{91B95D54-224D-4132-A004-2BD9206A1C2C}" type="presParOf" srcId="{F29FB867-6274-44DA-81AC-52942C2DC318}" destId="{14D84C6C-AB59-4A68-95B2-06FD5DF176C5}" srcOrd="0" destOrd="0" presId="urn:microsoft.com/office/officeart/2005/8/layout/orgChart1"/>
+    <dgm:cxn modelId="{3A2018FC-0CE1-4FC4-AACA-C621A0513BA0}" type="presParOf" srcId="{F29FB867-6274-44DA-81AC-52942C2DC318}" destId="{02525EFB-2229-42D9-BB4A-7DA5555D248D}" srcOrd="1" destOrd="0" presId="urn:microsoft.com/office/officeart/2005/8/layout/orgChart1"/>
+    <dgm:cxn modelId="{0D078E50-07BD-4364-A62F-27454B800514}" type="presParOf" srcId="{E4E152B2-4084-4D7A-9C81-C8778A40CEB0}" destId="{E5EA20ED-33B1-4A93-BA1B-5FF5EA94CEE5}" srcOrd="1" destOrd="0" presId="urn:microsoft.com/office/officeart/2005/8/layout/orgChart1"/>
+    <dgm:cxn modelId="{C6CA0A2E-B7A1-44A4-9096-5BA977CC5C1E}" type="presParOf" srcId="{E4E152B2-4084-4D7A-9C81-C8778A40CEB0}" destId="{372A76DB-E801-44F6-A645-3D26DE18D515}" srcOrd="2" destOrd="0" presId="urn:microsoft.com/office/officeart/2005/8/layout/orgChart1"/>
+    <dgm:cxn modelId="{81653E88-35BF-44DD-B209-A6464E204390}" type="presParOf" srcId="{5DB10AB3-254F-4718-BFFE-4D6AA5050119}" destId="{981AE947-BE8A-4182-BF8E-3C2047F1219E}" srcOrd="4" destOrd="0" presId="urn:microsoft.com/office/officeart/2005/8/layout/orgChart1"/>
+    <dgm:cxn modelId="{C57DA583-CDC4-4BA5-A73C-C7D55B383BE6}" type="presParOf" srcId="{5DB10AB3-254F-4718-BFFE-4D6AA5050119}" destId="{7D113B03-0322-4839-89F8-CC09134E789F}" srcOrd="5" destOrd="0" presId="urn:microsoft.com/office/officeart/2005/8/layout/orgChart1"/>
+    <dgm:cxn modelId="{23F0B2DD-C3BD-4878-A66C-87A5422942ED}" type="presParOf" srcId="{7D113B03-0322-4839-89F8-CC09134E789F}" destId="{BB5F01A5-9480-4275-B7D4-3E55C770288E}" srcOrd="0" destOrd="0" presId="urn:microsoft.com/office/officeart/2005/8/layout/orgChart1"/>
+    <dgm:cxn modelId="{268BECEA-E253-4260-AE6F-2FD638F248A2}" type="presParOf" srcId="{BB5F01A5-9480-4275-B7D4-3E55C770288E}" destId="{832E33A8-F9FE-4903-B5D0-D565CBD6101B}" srcOrd="0" destOrd="0" presId="urn:microsoft.com/office/officeart/2005/8/layout/orgChart1"/>
+    <dgm:cxn modelId="{1D9AF9E7-9A44-4E79-893D-AD11BC071C68}" type="presParOf" srcId="{BB5F01A5-9480-4275-B7D4-3E55C770288E}" destId="{7C1FB1B7-FC2F-4AD2-890B-7D93CC35A44F}" srcOrd="1" destOrd="0" presId="urn:microsoft.com/office/officeart/2005/8/layout/orgChart1"/>
+    <dgm:cxn modelId="{5AF92AB0-427F-4625-93F6-360F7E0C61F0}" type="presParOf" srcId="{7D113B03-0322-4839-89F8-CC09134E789F}" destId="{0958F46C-80CB-485A-9438-A7291ED25658}" srcOrd="1" destOrd="0" presId="urn:microsoft.com/office/officeart/2005/8/layout/orgChart1"/>
+    <dgm:cxn modelId="{419AA95E-E73E-4E9C-95BD-C732586CA50A}" type="presParOf" srcId="{7D113B03-0322-4839-89F8-CC09134E789F}" destId="{40EBE8C8-F002-469F-B3D5-3585A9C2E937}" srcOrd="2" destOrd="0" presId="urn:microsoft.com/office/officeart/2005/8/layout/orgChart1"/>
+    <dgm:cxn modelId="{8E293A91-29D3-444A-978C-F4B4854F0F5B}" type="presParOf" srcId="{5DB10AB3-254F-4718-BFFE-4D6AA5050119}" destId="{11E20CAB-2D98-46CF-A801-F0BF4467A675}" srcOrd="6" destOrd="0" presId="urn:microsoft.com/office/officeart/2005/8/layout/orgChart1"/>
+    <dgm:cxn modelId="{19B19ED1-B1B0-474C-A475-ECEC91FF9817}" type="presParOf" srcId="{5DB10AB3-254F-4718-BFFE-4D6AA5050119}" destId="{A34233F8-433D-4D8F-AB8F-0B25CE267EFD}" srcOrd="7" destOrd="0" presId="urn:microsoft.com/office/officeart/2005/8/layout/orgChart1"/>
+    <dgm:cxn modelId="{9E38BD43-C71B-40DC-BED5-8AF66B1DC576}" type="presParOf" srcId="{A34233F8-433D-4D8F-AB8F-0B25CE267EFD}" destId="{22210EE3-B73F-4C1D-8543-5D0D0122067B}" srcOrd="0" destOrd="0" presId="urn:microsoft.com/office/officeart/2005/8/layout/orgChart1"/>
+    <dgm:cxn modelId="{BF1246B7-9FAD-4D0A-BCAE-B2C3C5195B56}" type="presParOf" srcId="{22210EE3-B73F-4C1D-8543-5D0D0122067B}" destId="{B9207307-7DA5-4682-B571-0FB302411F2E}" srcOrd="0" destOrd="0" presId="urn:microsoft.com/office/officeart/2005/8/layout/orgChart1"/>
+    <dgm:cxn modelId="{317B6CF3-CAED-42D3-A09E-58C5E090ECF8}" type="presParOf" srcId="{22210EE3-B73F-4C1D-8543-5D0D0122067B}" destId="{EC63A123-E382-4CE6-8241-47A9C8D86A73}" srcOrd="1" destOrd="0" presId="urn:microsoft.com/office/officeart/2005/8/layout/orgChart1"/>
+    <dgm:cxn modelId="{185157D0-0AA0-42A4-A919-BFD9BAE61043}" type="presParOf" srcId="{A34233F8-433D-4D8F-AB8F-0B25CE267EFD}" destId="{FA0578F9-7951-4A1C-B436-BC7AAC2328E6}" srcOrd="1" destOrd="0" presId="urn:microsoft.com/office/officeart/2005/8/layout/orgChart1"/>
+    <dgm:cxn modelId="{EEB81889-16A3-4C4A-993F-93CF838584C5}" type="presParOf" srcId="{A34233F8-433D-4D8F-AB8F-0B25CE267EFD}" destId="{40FE2E78-CCB8-4102-B05B-C862750B43D3}" srcOrd="2" destOrd="0" presId="urn:microsoft.com/office/officeart/2005/8/layout/orgChart1"/>
+    <dgm:cxn modelId="{D4C3D3DB-9841-4133-A244-8732C1A0F813}" type="presParOf" srcId="{0CA7E2AE-8C0A-4D42-8518-BAD61A528769}" destId="{843837E9-9062-4955-886C-11551AE1EAFA}" srcOrd="2" destOrd="0" presId="urn:microsoft.com/office/officeart/2005/8/layout/orgChart1"/>
   </dgm:cxnLst>
   <dgm:bg/>
   <dgm:whole/>

</xml_diff>

<commit_message>
added more functionality to light dark mode
background image now changes in the hero section depending on light and dark mode
</commit_message>
<xml_diff>
--- a/documents/task 1/D479 Part 1.docx
+++ b/documents/task 1/D479 Part 1.docx
@@ -670,6 +670,23 @@
       <w:pPr>
         <w:rPr>
           <w:rStyle w:val="Hyperlink"/>
+        </w:rPr>
+      </w:pPr>
+      <w:hyperlink r:id="rId15" w:history="1">
+        <w:r>
+          <w:rPr>
+            <w:rStyle w:val="Hyperlink"/>
+          </w:rPr>
+          <w:t>https://www.lovebigisland.com/hawaii-blog/11-great-spots-for-stargazing-in-hawai%CA%BBi-all-islands/</w:t>
+        </w:r>
+      </w:hyperlink>
+      <w:bookmarkStart w:id="0" w:name="_GoBack"/>
+      <w:bookmarkEnd w:id="0"/>
+    </w:p>
+    <w:p>
+      <w:pPr>
+        <w:rPr>
+          <w:rStyle w:val="Hyperlink"/>
           <w:color w:val="auto"/>
           <w:u w:val="none"/>
         </w:rPr>
@@ -697,7 +714,7 @@
           <w:rStyle w:val="Hyperlink"/>
         </w:rPr>
       </w:pPr>
-      <w:hyperlink r:id="rId15" w:history="1">
+      <w:hyperlink r:id="rId16" w:history="1">
         <w:r>
           <w:rPr>
             <w:rStyle w:val="Hyperlink"/>
@@ -707,7 +724,7 @@
       </w:hyperlink>
     </w:p>
     <w:p>
-      <w:hyperlink r:id="rId16" w:history="1">
+      <w:hyperlink r:id="rId17" w:history="1">
         <w:r>
           <w:rPr>
             <w:rStyle w:val="Hyperlink"/>
@@ -715,8 +732,6 @@
           <w:t>https://depositphotos.com/vectors/moon-logo.html</w:t>
         </w:r>
       </w:hyperlink>
-      <w:bookmarkStart w:id="0" w:name="_GoBack"/>
-      <w:bookmarkEnd w:id="0"/>
     </w:p>
     <w:p>
       <w:r>
@@ -724,7 +739,7 @@
       </w:r>
     </w:p>
     <w:p>
-      <w:hyperlink r:id="rId17" w:history="1">
+      <w:hyperlink r:id="rId18" w:history="1">
         <w:r>
           <w:rPr>
             <w:rStyle w:val="Hyperlink"/>
@@ -734,7 +749,7 @@
       </w:hyperlink>
     </w:p>
     <w:p>
-      <w:hyperlink r:id="rId18" w:history="1">
+      <w:hyperlink r:id="rId19" w:history="1">
         <w:r>
           <w:rPr>
             <w:rStyle w:val="Hyperlink"/>
@@ -744,7 +759,7 @@
       </w:hyperlink>
     </w:p>
     <w:p>
-      <w:hyperlink r:id="rId19" w:history="1">
+      <w:hyperlink r:id="rId20" w:history="1">
         <w:r>
           <w:rPr>
             <w:rStyle w:val="Hyperlink"/>
@@ -754,7 +769,7 @@
       </w:hyperlink>
     </w:p>
     <w:p>
-      <w:hyperlink r:id="rId20" w:history="1">
+      <w:hyperlink r:id="rId21" w:history="1">
         <w:r>
           <w:rPr>
             <w:rStyle w:val="Hyperlink"/>
@@ -769,7 +784,7 @@
           <w:rStyle w:val="Hyperlink"/>
         </w:rPr>
       </w:pPr>
-      <w:hyperlink r:id="rId21" w:history="1">
+      <w:hyperlink r:id="rId22" w:history="1">
         <w:r>
           <w:rPr>
             <w:rStyle w:val="Hyperlink"/>
@@ -779,7 +794,7 @@
       </w:hyperlink>
     </w:p>
     <w:p>
-      <w:hyperlink r:id="rId22" w:history="1">
+      <w:hyperlink r:id="rId23" w:history="1">
         <w:r>
           <w:rPr>
             <w:rStyle w:val="Hyperlink"/>
@@ -794,7 +809,7 @@
       </w:r>
     </w:p>
     <w:p>
-      <w:hyperlink r:id="rId23" w:history="1">
+      <w:hyperlink r:id="rId24" w:history="1">
         <w:r>
           <w:rPr>
             <w:rStyle w:val="Hyperlink"/>
@@ -804,7 +819,7 @@
       </w:hyperlink>
     </w:p>
     <w:p>
-      <w:hyperlink r:id="rId24" w:history="1">
+      <w:hyperlink r:id="rId25" w:history="1">
         <w:r>
           <w:rPr>
             <w:rStyle w:val="Hyperlink"/>
@@ -814,7 +829,7 @@
       </w:hyperlink>
     </w:p>
     <w:p>
-      <w:hyperlink r:id="rId25" w:history="1">
+      <w:hyperlink r:id="rId26" w:history="1">
         <w:r>
           <w:rPr>
             <w:rStyle w:val="Hyperlink"/>
@@ -824,7 +839,7 @@
       </w:hyperlink>
     </w:p>
     <w:p>
-      <w:hyperlink r:id="rId26" w:history="1">
+      <w:hyperlink r:id="rId27" w:history="1">
         <w:r>
           <w:rPr>
             <w:rStyle w:val="Hyperlink"/>
@@ -834,7 +849,7 @@
       </w:hyperlink>
     </w:p>
     <w:p>
-      <w:hyperlink r:id="rId27" w:history="1">
+      <w:hyperlink r:id="rId28" w:history="1">
         <w:r>
           <w:rPr>
             <w:rStyle w:val="Hyperlink"/>
@@ -844,7 +859,7 @@
       </w:hyperlink>
     </w:p>
     <w:p>
-      <w:hyperlink r:id="rId28" w:history="1">
+      <w:hyperlink r:id="rId29" w:history="1">
         <w:r>
           <w:rPr>
             <w:rStyle w:val="Hyperlink"/>
@@ -854,7 +869,7 @@
       </w:hyperlink>
     </w:p>
     <w:p>
-      <w:hyperlink r:id="rId29" w:history="1">
+      <w:hyperlink r:id="rId30" w:history="1">
         <w:r>
           <w:rPr>
             <w:rStyle w:val="Hyperlink"/>
@@ -864,7 +879,7 @@
       </w:hyperlink>
     </w:p>
     <w:p>
-      <w:hyperlink r:id="rId30" w:history="1">
+      <w:hyperlink r:id="rId31" w:history="1">
         <w:r>
           <w:rPr>
             <w:rStyle w:val="Hyperlink"/>
@@ -874,7 +889,7 @@
       </w:hyperlink>
     </w:p>
     <w:p>
-      <w:hyperlink r:id="rId31" w:history="1">
+      <w:hyperlink r:id="rId32" w:history="1">
         <w:r>
           <w:rPr>
             <w:rStyle w:val="Hyperlink"/>
@@ -884,7 +899,7 @@
       </w:hyperlink>
     </w:p>
     <w:p>
-      <w:hyperlink r:id="rId32" w:history="1">
+      <w:hyperlink r:id="rId33" w:history="1">
         <w:r>
           <w:rPr>
             <w:rStyle w:val="Hyperlink"/>
@@ -894,7 +909,7 @@
       </w:hyperlink>
     </w:p>
     <w:p>
-      <w:hyperlink r:id="rId33" w:history="1">
+      <w:hyperlink r:id="rId34" w:history="1">
         <w:r>
           <w:rPr>
             <w:rStyle w:val="Hyperlink"/>
@@ -904,7 +919,7 @@
       </w:hyperlink>
     </w:p>
     <w:p>
-      <w:hyperlink r:id="rId34" w:history="1">
+      <w:hyperlink r:id="rId35" w:history="1">
         <w:r>
           <w:rPr>
             <w:rStyle w:val="Hyperlink"/>
@@ -914,7 +929,7 @@
       </w:hyperlink>
     </w:p>
     <w:p>
-      <w:hyperlink r:id="rId35" w:history="1">
+      <w:hyperlink r:id="rId36" w:history="1">
         <w:r>
           <w:rPr>
             <w:rStyle w:val="Hyperlink"/>
@@ -924,7 +939,7 @@
       </w:hyperlink>
     </w:p>
     <w:p>
-      <w:hyperlink r:id="rId36" w:history="1">
+      <w:hyperlink r:id="rId37" w:history="1">
         <w:r>
           <w:rPr>
             <w:rStyle w:val="Hyperlink"/>
@@ -934,7 +949,7 @@
       </w:hyperlink>
     </w:p>
     <w:p>
-      <w:hyperlink r:id="rId37" w:history="1">
+      <w:hyperlink r:id="rId38" w:history="1">
         <w:r>
           <w:rPr>
             <w:rStyle w:val="Hyperlink"/>
@@ -944,7 +959,7 @@
       </w:hyperlink>
     </w:p>
     <w:p>
-      <w:hyperlink r:id="rId38" w:history="1">
+      <w:hyperlink r:id="rId39" w:history="1">
         <w:r>
           <w:rPr>
             <w:rStyle w:val="Hyperlink"/>
@@ -954,7 +969,7 @@
       </w:hyperlink>
     </w:p>
     <w:p>
-      <w:hyperlink r:id="rId39" w:history="1">
+      <w:hyperlink r:id="rId40" w:history="1">
         <w:r>
           <w:rPr>
             <w:rStyle w:val="Hyperlink"/>
@@ -964,7 +979,7 @@
       </w:hyperlink>
     </w:p>
     <w:p>
-      <w:hyperlink r:id="rId40" w:history="1">
+      <w:hyperlink r:id="rId41" w:history="1">
         <w:r>
           <w:rPr>
             <w:rStyle w:val="Hyperlink"/>
@@ -974,7 +989,7 @@
       </w:hyperlink>
     </w:p>
     <w:p>
-      <w:hyperlink r:id="rId41" w:history="1">
+      <w:hyperlink r:id="rId42" w:history="1">
         <w:r>
           <w:rPr>
             <w:rStyle w:val="Hyperlink"/>
@@ -984,7 +999,7 @@
       </w:hyperlink>
     </w:p>
     <w:p>
-      <w:hyperlink r:id="rId42" w:history="1">
+      <w:hyperlink r:id="rId43" w:history="1">
         <w:r>
           <w:rPr>
             <w:rStyle w:val="Hyperlink"/>
@@ -994,7 +1009,7 @@
       </w:hyperlink>
     </w:p>
     <w:p>
-      <w:hyperlink r:id="rId43" w:history="1">
+      <w:hyperlink r:id="rId44" w:history="1">
         <w:r>
           <w:rPr>
             <w:rStyle w:val="Hyperlink"/>
@@ -1004,7 +1019,7 @@
       </w:hyperlink>
     </w:p>
     <w:p>
-      <w:hyperlink r:id="rId44" w:history="1">
+      <w:hyperlink r:id="rId45" w:history="1">
         <w:r>
           <w:rPr>
             <w:rStyle w:val="Hyperlink"/>
@@ -1014,7 +1029,7 @@
       </w:hyperlink>
     </w:p>
     <w:p>
-      <w:hyperlink r:id="rId45" w:history="1">
+      <w:hyperlink r:id="rId46" w:history="1">
         <w:r>
           <w:rPr>
             <w:rStyle w:val="Hyperlink"/>
@@ -1024,7 +1039,7 @@
       </w:hyperlink>
     </w:p>
     <w:p>
-      <w:hyperlink r:id="rId46" w:history="1">
+      <w:hyperlink r:id="rId47" w:history="1">
         <w:r>
           <w:rPr>
             <w:rStyle w:val="Hyperlink"/>
@@ -1039,7 +1054,7 @@
       </w:r>
     </w:p>
     <w:p>
-      <w:hyperlink r:id="rId47" w:history="1">
+      <w:hyperlink r:id="rId48" w:history="1">
         <w:r>
           <w:rPr>
             <w:rStyle w:val="Hyperlink"/>
@@ -1049,7 +1064,7 @@
       </w:hyperlink>
     </w:p>
     <w:p>
-      <w:hyperlink r:id="rId48" w:history="1">
+      <w:hyperlink r:id="rId49" w:history="1">
         <w:r>
           <w:rPr>
             <w:rStyle w:val="Hyperlink"/>
@@ -1059,7 +1074,7 @@
       </w:hyperlink>
     </w:p>
     <w:p>
-      <w:hyperlink r:id="rId49" w:history="1">
+      <w:hyperlink r:id="rId50" w:history="1">
         <w:r>
           <w:rPr>
             <w:rStyle w:val="Hyperlink"/>
@@ -1069,7 +1084,7 @@
       </w:hyperlink>
     </w:p>
     <w:p>
-      <w:hyperlink r:id="rId50" w:history="1">
+      <w:hyperlink r:id="rId51" w:history="1">
         <w:r>
           <w:rPr>
             <w:rStyle w:val="Hyperlink"/>
@@ -1079,7 +1094,7 @@
       </w:hyperlink>
     </w:p>
     <w:p>
-      <w:hyperlink r:id="rId51" w:history="1">
+      <w:hyperlink r:id="rId52" w:history="1">
         <w:r>
           <w:rPr>
             <w:rStyle w:val="Hyperlink"/>
@@ -1089,7 +1104,7 @@
       </w:hyperlink>
     </w:p>
     <w:p>
-      <w:hyperlink r:id="rId52" w:history="1">
+      <w:hyperlink r:id="rId53" w:history="1">
         <w:r>
           <w:rPr>
             <w:rStyle w:val="Hyperlink"/>
@@ -1099,7 +1114,7 @@
       </w:hyperlink>
     </w:p>
     <w:p>
-      <w:hyperlink r:id="rId53" w:history="1">
+      <w:hyperlink r:id="rId54" w:history="1">
         <w:r>
           <w:rPr>
             <w:rStyle w:val="Hyperlink"/>
@@ -1109,7 +1124,7 @@
       </w:hyperlink>
     </w:p>
     <w:p>
-      <w:hyperlink r:id="rId54" w:history="1">
+      <w:hyperlink r:id="rId55" w:history="1">
         <w:r>
           <w:rPr>
             <w:rStyle w:val="Hyperlink"/>
@@ -1119,24 +1134,17 @@
       </w:hyperlink>
     </w:p>
     <w:p>
-      <w:hyperlink r:id="rId55" w:history="1">
+      <w:hyperlink r:id="rId56" w:history="1">
         <w:r>
           <w:rPr>
             <w:rStyle w:val="Hyperlink"/>
           </w:rPr>
-          <w:t>https://www.booking.com/hotel/vn/can-tho-ecolodge.html?aid=356980&amp;label=gog235jc-1DCAso9AFCEGNhbi10aG8tZWNvbG9kZ2VICVgDaIkCiAEBmAExuAEXyAEP2AED6AEBiAIBqAIDuAKB3NS1B</w:t>
-        </w:r>
-        <w:r>
-          <w:rPr>
-            <w:rStyle w:val="Hyperlink"/>
-          </w:rPr>
-          <w:lastRenderedPageBreak/>
-          <w:t>sACAdICJGI0MWJhZTU3LWFkYTEtNDViNC1hYTIzLTI3NTEzNjAwZjQwONgCBOACAQ&amp;sid=f114f7622b2e00ef031be7b6aecc3381&amp;dist=0&amp;keep_landing=1&amp;sb_price_type=total&amp;type=total&amp;</w:t>
+          <w:t>https://www.booking.com/hotel/vn/can-tho-ecolodge.html?aid=356980&amp;label=gog235jc-1DCAso9AFCEGNhbi10aG8tZWNvbG9kZ2VICVgDaIkCiAEBmAExuAEXyAEP2AED6AEBiAIBqAIDuAKB3NS1BsACAdICJGI0MWJhZTU3LWFkYTEtNDViNC1hYTIzLTI3NTEzNjAwZjQwONgCBOACAQ&amp;sid=f114f7622b2e00ef031be7b6aecc3381&amp;dist=0&amp;keep_landing=1&amp;sb_price_type=total&amp;type=total&amp;</w:t>
         </w:r>
       </w:hyperlink>
     </w:p>
     <w:p>
-      <w:hyperlink r:id="rId56" w:history="1">
+      <w:hyperlink r:id="rId57" w:history="1">
         <w:r>
           <w:rPr>
             <w:rStyle w:val="Hyperlink"/>
@@ -3612,60 +3620,60 @@
     </dgm:pt>
   </dgm:ptLst>
   <dgm:cxnLst>
+    <dgm:cxn modelId="{2394B644-AB1B-4629-875F-1DA13C849215}" type="presOf" srcId="{5EC0006C-41E3-48DB-935D-9BC14CE1B994}" destId="{14D84C6C-AB59-4A68-95B2-06FD5DF176C5}" srcOrd="0" destOrd="0" presId="urn:microsoft.com/office/officeart/2005/8/layout/orgChart1"/>
+    <dgm:cxn modelId="{7C2C3462-F1E9-4047-B75D-D11F4F9DA902}" type="presOf" srcId="{E74F1AC9-A815-487B-AF0C-05B2D7AA0F91}" destId="{EC63A123-E382-4CE6-8241-47A9C8D86A73}" srcOrd="1" destOrd="0" presId="urn:microsoft.com/office/officeart/2005/8/layout/orgChart1"/>
     <dgm:cxn modelId="{2EBE7EDD-524A-4983-B420-ADC6FA35888E}" srcId="{BB19DD27-244A-4D4B-970B-CDB45B54EF79}" destId="{D6998F27-D6EC-4862-A0C7-8DC647A09031}" srcOrd="0" destOrd="0" parTransId="{FE165D69-226F-4B3E-966C-BFF575C8EA6B}" sibTransId="{E5BD2ADB-9CF1-4B90-B1A6-8BE161B032B0}"/>
     <dgm:cxn modelId="{3F6CEC4F-C5FE-4F29-8480-83897FDB39D5}" srcId="{BB19DD27-244A-4D4B-970B-CDB45B54EF79}" destId="{9A478111-FC5A-489A-B882-1760404DA53B}" srcOrd="2" destOrd="0" parTransId="{600A6224-8CA3-4FAE-9E7E-63811286F0DE}" sibTransId="{CF5865DA-B133-4B64-8E34-314ECAB91FC6}"/>
-    <dgm:cxn modelId="{EBE836B9-8CF1-41BF-AA33-E613FD114955}" type="presOf" srcId="{BB19DD27-244A-4D4B-970B-CDB45B54EF79}" destId="{68E276B7-55D7-4649-BBFC-807D2F7ED792}" srcOrd="1" destOrd="0" presId="urn:microsoft.com/office/officeart/2005/8/layout/orgChart1"/>
-    <dgm:cxn modelId="{0572E389-6225-474B-AF85-5FCA9804EC45}" type="presOf" srcId="{052499CD-3142-470A-9475-D0B256E2568B}" destId="{F2E12CEE-4AC1-4C7B-9A0A-5EC80E8D6A92}" srcOrd="0" destOrd="0" presId="urn:microsoft.com/office/officeart/2005/8/layout/orgChart1"/>
-    <dgm:cxn modelId="{2C3EBCCD-579B-46D5-96A2-A6508E4B4F0A}" type="presOf" srcId="{5EC0006C-41E3-48DB-935D-9BC14CE1B994}" destId="{02525EFB-2229-42D9-BB4A-7DA5555D248D}" srcOrd="1" destOrd="0" presId="urn:microsoft.com/office/officeart/2005/8/layout/orgChart1"/>
-    <dgm:cxn modelId="{0598EF95-F6EE-453A-8C57-D3251AF98BE0}" type="presOf" srcId="{69E932E2-DC3C-416C-B57F-4B20DAC22426}" destId="{11E20CAB-2D98-46CF-A801-F0BF4467A675}" srcOrd="0" destOrd="0" presId="urn:microsoft.com/office/officeart/2005/8/layout/orgChart1"/>
+    <dgm:cxn modelId="{299D6B53-80C5-4F59-BFFE-560FA7728583}" type="presOf" srcId="{BB19DD27-244A-4D4B-970B-CDB45B54EF79}" destId="{EA8BEB17-143C-46E4-A41B-97BFEC6CC889}" srcOrd="0" destOrd="0" presId="urn:microsoft.com/office/officeart/2005/8/layout/orgChart1"/>
+    <dgm:cxn modelId="{CE842CC1-30EF-4DCC-9794-932910BF8D3F}" type="presOf" srcId="{FE165D69-226F-4B3E-966C-BFF575C8EA6B}" destId="{CD2DE3B9-4311-448E-90DF-DCD0F3EAE66F}" srcOrd="0" destOrd="0" presId="urn:microsoft.com/office/officeart/2005/8/layout/orgChart1"/>
+    <dgm:cxn modelId="{0D84D437-38DA-4600-8667-82051FFE6879}" type="presOf" srcId="{BB19DD27-244A-4D4B-970B-CDB45B54EF79}" destId="{68E276B7-55D7-4649-BBFC-807D2F7ED792}" srcOrd="1" destOrd="0" presId="urn:microsoft.com/office/officeart/2005/8/layout/orgChart1"/>
+    <dgm:cxn modelId="{FA60EF61-03CB-4952-9F42-0428B514E979}" type="presOf" srcId="{9A478111-FC5A-489A-B882-1760404DA53B}" destId="{832E33A8-F9FE-4903-B5D0-D565CBD6101B}" srcOrd="0" destOrd="0" presId="urn:microsoft.com/office/officeart/2005/8/layout/orgChart1"/>
     <dgm:cxn modelId="{9A6FE206-A25D-46C5-A656-0375013D5885}" srcId="{BB19DD27-244A-4D4B-970B-CDB45B54EF79}" destId="{5EC0006C-41E3-48DB-935D-9BC14CE1B994}" srcOrd="1" destOrd="0" parTransId="{052499CD-3142-470A-9475-D0B256E2568B}" sibTransId="{63B024A6-A539-4F2E-951E-AF9C1EA59864}"/>
-    <dgm:cxn modelId="{1E42D05F-0B67-4352-B1DE-143EC4E47EAE}" type="presOf" srcId="{BB19DD27-244A-4D4B-970B-CDB45B54EF79}" destId="{EA8BEB17-143C-46E4-A41B-97BFEC6CC889}" srcOrd="0" destOrd="0" presId="urn:microsoft.com/office/officeart/2005/8/layout/orgChart1"/>
+    <dgm:cxn modelId="{2FFB06C8-5963-408A-AEFE-4B5A7A942C78}" type="presOf" srcId="{E74F1AC9-A815-487B-AF0C-05B2D7AA0F91}" destId="{B9207307-7DA5-4682-B571-0FB302411F2E}" srcOrd="0" destOrd="0" presId="urn:microsoft.com/office/officeart/2005/8/layout/orgChart1"/>
+    <dgm:cxn modelId="{A52BE62E-D3CF-48DE-99FA-A772A0364695}" type="presOf" srcId="{600A6224-8CA3-4FAE-9E7E-63811286F0DE}" destId="{981AE947-BE8A-4182-BF8E-3C2047F1219E}" srcOrd="0" destOrd="0" presId="urn:microsoft.com/office/officeart/2005/8/layout/orgChart1"/>
+    <dgm:cxn modelId="{6F4B5E80-F9BF-4DE4-B211-AAC076700AD8}" type="presOf" srcId="{F90627F0-CB3F-4B40-8526-2A952CA6BB49}" destId="{127CBBB1-B477-4DD4-92E0-2A60FAB83DF8}" srcOrd="0" destOrd="0" presId="urn:microsoft.com/office/officeart/2005/8/layout/orgChart1"/>
     <dgm:cxn modelId="{F5F1857D-8156-4D77-8904-1978288AF1BE}" srcId="{F90627F0-CB3F-4B40-8526-2A952CA6BB49}" destId="{BB19DD27-244A-4D4B-970B-CDB45B54EF79}" srcOrd="0" destOrd="0" parTransId="{796FA94C-D0C2-49D1-B23B-FFF0DC990B53}" sibTransId="{689FE126-E4B2-46C5-99E3-A8DA8AEAAC8E}"/>
-    <dgm:cxn modelId="{F59CB2DC-9E70-4566-8E1B-D45B1980583A}" type="presOf" srcId="{9A478111-FC5A-489A-B882-1760404DA53B}" destId="{832E33A8-F9FE-4903-B5D0-D565CBD6101B}" srcOrd="0" destOrd="0" presId="urn:microsoft.com/office/officeart/2005/8/layout/orgChart1"/>
-    <dgm:cxn modelId="{B4777919-3869-4923-A818-AD6FE88FE647}" type="presOf" srcId="{E74F1AC9-A815-487B-AF0C-05B2D7AA0F91}" destId="{EC63A123-E382-4CE6-8241-47A9C8D86A73}" srcOrd="1" destOrd="0" presId="urn:microsoft.com/office/officeart/2005/8/layout/orgChart1"/>
-    <dgm:cxn modelId="{DF6BFABA-FC3A-4AC5-8C09-6B994B4DF215}" type="presOf" srcId="{9A478111-FC5A-489A-B882-1760404DA53B}" destId="{7C1FB1B7-FC2F-4AD2-890B-7D93CC35A44F}" srcOrd="1" destOrd="0" presId="urn:microsoft.com/office/officeart/2005/8/layout/orgChart1"/>
-    <dgm:cxn modelId="{8FA012E6-EDDD-4539-90FD-08F8F8C0FE54}" type="presOf" srcId="{FE165D69-226F-4B3E-966C-BFF575C8EA6B}" destId="{CD2DE3B9-4311-448E-90DF-DCD0F3EAE66F}" srcOrd="0" destOrd="0" presId="urn:microsoft.com/office/officeart/2005/8/layout/orgChart1"/>
-    <dgm:cxn modelId="{C35BB1AC-BC0C-42FB-8562-874BD0C0AF9C}" type="presOf" srcId="{D6998F27-D6EC-4862-A0C7-8DC647A09031}" destId="{7C1EBBF8-7E9F-4C30-94DB-9A66E71E2B4E}" srcOrd="1" destOrd="0" presId="urn:microsoft.com/office/officeart/2005/8/layout/orgChart1"/>
-    <dgm:cxn modelId="{F660FB80-CA69-4EB5-BF84-00BE33249B67}" type="presOf" srcId="{600A6224-8CA3-4FAE-9E7E-63811286F0DE}" destId="{981AE947-BE8A-4182-BF8E-3C2047F1219E}" srcOrd="0" destOrd="0" presId="urn:microsoft.com/office/officeart/2005/8/layout/orgChart1"/>
-    <dgm:cxn modelId="{C0B57905-9163-42DD-ACA7-B4300CB1273C}" type="presOf" srcId="{5EC0006C-41E3-48DB-935D-9BC14CE1B994}" destId="{14D84C6C-AB59-4A68-95B2-06FD5DF176C5}" srcOrd="0" destOrd="0" presId="urn:microsoft.com/office/officeart/2005/8/layout/orgChart1"/>
+    <dgm:cxn modelId="{AB44EF1E-4780-49E8-BAE9-8AA4B0F288F3}" type="presOf" srcId="{052499CD-3142-470A-9475-D0B256E2568B}" destId="{F2E12CEE-4AC1-4C7B-9A0A-5EC80E8D6A92}" srcOrd="0" destOrd="0" presId="urn:microsoft.com/office/officeart/2005/8/layout/orgChart1"/>
+    <dgm:cxn modelId="{06EF3956-E4C1-492D-8A6F-5C5D4F86118B}" type="presOf" srcId="{D6998F27-D6EC-4862-A0C7-8DC647A09031}" destId="{81B5EDEA-BC94-44C1-A564-422F83C727FA}" srcOrd="0" destOrd="0" presId="urn:microsoft.com/office/officeart/2005/8/layout/orgChart1"/>
+    <dgm:cxn modelId="{DA82E06B-1004-4EA2-8FC2-E969DB6FEA9B}" type="presOf" srcId="{9A478111-FC5A-489A-B882-1760404DA53B}" destId="{7C1FB1B7-FC2F-4AD2-890B-7D93CC35A44F}" srcOrd="1" destOrd="0" presId="urn:microsoft.com/office/officeart/2005/8/layout/orgChart1"/>
+    <dgm:cxn modelId="{7F47F6DD-0D8D-432C-BC62-0436C2251799}" type="presOf" srcId="{69E932E2-DC3C-416C-B57F-4B20DAC22426}" destId="{11E20CAB-2D98-46CF-A801-F0BF4467A675}" srcOrd="0" destOrd="0" presId="urn:microsoft.com/office/officeart/2005/8/layout/orgChart1"/>
+    <dgm:cxn modelId="{25D4A535-9ABE-4E44-8064-8AEAF4ACEF1B}" type="presOf" srcId="{D6998F27-D6EC-4862-A0C7-8DC647A09031}" destId="{7C1EBBF8-7E9F-4C30-94DB-9A66E71E2B4E}" srcOrd="1" destOrd="0" presId="urn:microsoft.com/office/officeart/2005/8/layout/orgChart1"/>
     <dgm:cxn modelId="{8853C46E-7728-4DBA-A4C9-AC320A206722}" srcId="{BB19DD27-244A-4D4B-970B-CDB45B54EF79}" destId="{E74F1AC9-A815-487B-AF0C-05B2D7AA0F91}" srcOrd="3" destOrd="0" parTransId="{69E932E2-DC3C-416C-B57F-4B20DAC22426}" sibTransId="{528B8735-3BC7-4531-A793-40BFCE5992F0}"/>
-    <dgm:cxn modelId="{86C936E5-82AA-4210-8879-87F4CDE6CA5A}" type="presOf" srcId="{D6998F27-D6EC-4862-A0C7-8DC647A09031}" destId="{81B5EDEA-BC94-44C1-A564-422F83C727FA}" srcOrd="0" destOrd="0" presId="urn:microsoft.com/office/officeart/2005/8/layout/orgChart1"/>
-    <dgm:cxn modelId="{62F51D8B-CC13-44C4-ACB4-59BA5CAB50B7}" type="presOf" srcId="{E74F1AC9-A815-487B-AF0C-05B2D7AA0F91}" destId="{B9207307-7DA5-4682-B571-0FB302411F2E}" srcOrd="0" destOrd="0" presId="urn:microsoft.com/office/officeart/2005/8/layout/orgChart1"/>
-    <dgm:cxn modelId="{0A7582DD-F4E9-4D08-AA3A-5E57569132CA}" type="presOf" srcId="{F90627F0-CB3F-4B40-8526-2A952CA6BB49}" destId="{127CBBB1-B477-4DD4-92E0-2A60FAB83DF8}" srcOrd="0" destOrd="0" presId="urn:microsoft.com/office/officeart/2005/8/layout/orgChart1"/>
-    <dgm:cxn modelId="{86AB253E-C92B-4FE5-A370-E299CCC62837}" type="presParOf" srcId="{127CBBB1-B477-4DD4-92E0-2A60FAB83DF8}" destId="{0CA7E2AE-8C0A-4D42-8518-BAD61A528769}" srcOrd="0" destOrd="0" presId="urn:microsoft.com/office/officeart/2005/8/layout/orgChart1"/>
-    <dgm:cxn modelId="{9E989814-741E-4559-9DF1-28ED86ACD696}" type="presParOf" srcId="{0CA7E2AE-8C0A-4D42-8518-BAD61A528769}" destId="{ABF7A813-A2C9-4E90-B940-E510B89C8042}" srcOrd="0" destOrd="0" presId="urn:microsoft.com/office/officeart/2005/8/layout/orgChart1"/>
-    <dgm:cxn modelId="{DEA952C8-8F73-4409-B845-F2246C2CB8D7}" type="presParOf" srcId="{ABF7A813-A2C9-4E90-B940-E510B89C8042}" destId="{EA8BEB17-143C-46E4-A41B-97BFEC6CC889}" srcOrd="0" destOrd="0" presId="urn:microsoft.com/office/officeart/2005/8/layout/orgChart1"/>
-    <dgm:cxn modelId="{875F59EA-A022-4031-ABA6-EE0F08E15A36}" type="presParOf" srcId="{ABF7A813-A2C9-4E90-B940-E510B89C8042}" destId="{68E276B7-55D7-4649-BBFC-807D2F7ED792}" srcOrd="1" destOrd="0" presId="urn:microsoft.com/office/officeart/2005/8/layout/orgChart1"/>
-    <dgm:cxn modelId="{71FBF562-E010-4DEF-8383-2C18B131D4A4}" type="presParOf" srcId="{0CA7E2AE-8C0A-4D42-8518-BAD61A528769}" destId="{5DB10AB3-254F-4718-BFFE-4D6AA5050119}" srcOrd="1" destOrd="0" presId="urn:microsoft.com/office/officeart/2005/8/layout/orgChart1"/>
-    <dgm:cxn modelId="{BEAC6BAB-1CEA-4251-9944-F55F263D1676}" type="presParOf" srcId="{5DB10AB3-254F-4718-BFFE-4D6AA5050119}" destId="{CD2DE3B9-4311-448E-90DF-DCD0F3EAE66F}" srcOrd="0" destOrd="0" presId="urn:microsoft.com/office/officeart/2005/8/layout/orgChart1"/>
-    <dgm:cxn modelId="{80BF568A-790B-4EC9-B0F4-BC5AD33C942F}" type="presParOf" srcId="{5DB10AB3-254F-4718-BFFE-4D6AA5050119}" destId="{F23C7856-CBA5-4493-B2C4-7AE09D06D505}" srcOrd="1" destOrd="0" presId="urn:microsoft.com/office/officeart/2005/8/layout/orgChart1"/>
-    <dgm:cxn modelId="{48DC1A96-D1A6-49AF-A488-CCCDA6AA96B7}" type="presParOf" srcId="{F23C7856-CBA5-4493-B2C4-7AE09D06D505}" destId="{DFA1B302-9714-4469-B86F-0A2520038547}" srcOrd="0" destOrd="0" presId="urn:microsoft.com/office/officeart/2005/8/layout/orgChart1"/>
-    <dgm:cxn modelId="{C8F245D8-EB5C-4AC1-BB2C-BFF38BB7627B}" type="presParOf" srcId="{DFA1B302-9714-4469-B86F-0A2520038547}" destId="{81B5EDEA-BC94-44C1-A564-422F83C727FA}" srcOrd="0" destOrd="0" presId="urn:microsoft.com/office/officeart/2005/8/layout/orgChart1"/>
-    <dgm:cxn modelId="{CF210AF4-E2B5-4818-9642-1A5D36D9F863}" type="presParOf" srcId="{DFA1B302-9714-4469-B86F-0A2520038547}" destId="{7C1EBBF8-7E9F-4C30-94DB-9A66E71E2B4E}" srcOrd="1" destOrd="0" presId="urn:microsoft.com/office/officeart/2005/8/layout/orgChart1"/>
-    <dgm:cxn modelId="{95F50F6C-69D9-4CFF-8143-9EDEF8E53435}" type="presParOf" srcId="{F23C7856-CBA5-4493-B2C4-7AE09D06D505}" destId="{0FCAB89A-E857-4D4B-89C3-BA6D5097CA2F}" srcOrd="1" destOrd="0" presId="urn:microsoft.com/office/officeart/2005/8/layout/orgChart1"/>
-    <dgm:cxn modelId="{6F32E64F-1F53-4150-B461-6E9438B586AB}" type="presParOf" srcId="{F23C7856-CBA5-4493-B2C4-7AE09D06D505}" destId="{95EA3004-E630-427E-9243-F7527FA1240F}" srcOrd="2" destOrd="0" presId="urn:microsoft.com/office/officeart/2005/8/layout/orgChart1"/>
-    <dgm:cxn modelId="{783448BD-6CD5-4F87-841F-88E4F16A1E1A}" type="presParOf" srcId="{5DB10AB3-254F-4718-BFFE-4D6AA5050119}" destId="{F2E12CEE-4AC1-4C7B-9A0A-5EC80E8D6A92}" srcOrd="2" destOrd="0" presId="urn:microsoft.com/office/officeart/2005/8/layout/orgChart1"/>
-    <dgm:cxn modelId="{39632E73-817B-451F-A746-35ABFCDEC304}" type="presParOf" srcId="{5DB10AB3-254F-4718-BFFE-4D6AA5050119}" destId="{E4E152B2-4084-4D7A-9C81-C8778A40CEB0}" srcOrd="3" destOrd="0" presId="urn:microsoft.com/office/officeart/2005/8/layout/orgChart1"/>
-    <dgm:cxn modelId="{588EF2BB-1CCA-4277-BA57-85E1652C9887}" type="presParOf" srcId="{E4E152B2-4084-4D7A-9C81-C8778A40CEB0}" destId="{F29FB867-6274-44DA-81AC-52942C2DC318}" srcOrd="0" destOrd="0" presId="urn:microsoft.com/office/officeart/2005/8/layout/orgChart1"/>
-    <dgm:cxn modelId="{91B95D54-224D-4132-A004-2BD9206A1C2C}" type="presParOf" srcId="{F29FB867-6274-44DA-81AC-52942C2DC318}" destId="{14D84C6C-AB59-4A68-95B2-06FD5DF176C5}" srcOrd="0" destOrd="0" presId="urn:microsoft.com/office/officeart/2005/8/layout/orgChart1"/>
-    <dgm:cxn modelId="{3A2018FC-0CE1-4FC4-AACA-C621A0513BA0}" type="presParOf" srcId="{F29FB867-6274-44DA-81AC-52942C2DC318}" destId="{02525EFB-2229-42D9-BB4A-7DA5555D248D}" srcOrd="1" destOrd="0" presId="urn:microsoft.com/office/officeart/2005/8/layout/orgChart1"/>
-    <dgm:cxn modelId="{0D078E50-07BD-4364-A62F-27454B800514}" type="presParOf" srcId="{E4E152B2-4084-4D7A-9C81-C8778A40CEB0}" destId="{E5EA20ED-33B1-4A93-BA1B-5FF5EA94CEE5}" srcOrd="1" destOrd="0" presId="urn:microsoft.com/office/officeart/2005/8/layout/orgChart1"/>
-    <dgm:cxn modelId="{C6CA0A2E-B7A1-44A4-9096-5BA977CC5C1E}" type="presParOf" srcId="{E4E152B2-4084-4D7A-9C81-C8778A40CEB0}" destId="{372A76DB-E801-44F6-A645-3D26DE18D515}" srcOrd="2" destOrd="0" presId="urn:microsoft.com/office/officeart/2005/8/layout/orgChart1"/>
-    <dgm:cxn modelId="{81653E88-35BF-44DD-B209-A6464E204390}" type="presParOf" srcId="{5DB10AB3-254F-4718-BFFE-4D6AA5050119}" destId="{981AE947-BE8A-4182-BF8E-3C2047F1219E}" srcOrd="4" destOrd="0" presId="urn:microsoft.com/office/officeart/2005/8/layout/orgChart1"/>
-    <dgm:cxn modelId="{C57DA583-CDC4-4BA5-A73C-C7D55B383BE6}" type="presParOf" srcId="{5DB10AB3-254F-4718-BFFE-4D6AA5050119}" destId="{7D113B03-0322-4839-89F8-CC09134E789F}" srcOrd="5" destOrd="0" presId="urn:microsoft.com/office/officeart/2005/8/layout/orgChart1"/>
-    <dgm:cxn modelId="{23F0B2DD-C3BD-4878-A66C-87A5422942ED}" type="presParOf" srcId="{7D113B03-0322-4839-89F8-CC09134E789F}" destId="{BB5F01A5-9480-4275-B7D4-3E55C770288E}" srcOrd="0" destOrd="0" presId="urn:microsoft.com/office/officeart/2005/8/layout/orgChart1"/>
-    <dgm:cxn modelId="{268BECEA-E253-4260-AE6F-2FD638F248A2}" type="presParOf" srcId="{BB5F01A5-9480-4275-B7D4-3E55C770288E}" destId="{832E33A8-F9FE-4903-B5D0-D565CBD6101B}" srcOrd="0" destOrd="0" presId="urn:microsoft.com/office/officeart/2005/8/layout/orgChart1"/>
-    <dgm:cxn modelId="{1D9AF9E7-9A44-4E79-893D-AD11BC071C68}" type="presParOf" srcId="{BB5F01A5-9480-4275-B7D4-3E55C770288E}" destId="{7C1FB1B7-FC2F-4AD2-890B-7D93CC35A44F}" srcOrd="1" destOrd="0" presId="urn:microsoft.com/office/officeart/2005/8/layout/orgChart1"/>
-    <dgm:cxn modelId="{5AF92AB0-427F-4625-93F6-360F7E0C61F0}" type="presParOf" srcId="{7D113B03-0322-4839-89F8-CC09134E789F}" destId="{0958F46C-80CB-485A-9438-A7291ED25658}" srcOrd="1" destOrd="0" presId="urn:microsoft.com/office/officeart/2005/8/layout/orgChart1"/>
-    <dgm:cxn modelId="{419AA95E-E73E-4E9C-95BD-C732586CA50A}" type="presParOf" srcId="{7D113B03-0322-4839-89F8-CC09134E789F}" destId="{40EBE8C8-F002-469F-B3D5-3585A9C2E937}" srcOrd="2" destOrd="0" presId="urn:microsoft.com/office/officeart/2005/8/layout/orgChart1"/>
-    <dgm:cxn modelId="{8E293A91-29D3-444A-978C-F4B4854F0F5B}" type="presParOf" srcId="{5DB10AB3-254F-4718-BFFE-4D6AA5050119}" destId="{11E20CAB-2D98-46CF-A801-F0BF4467A675}" srcOrd="6" destOrd="0" presId="urn:microsoft.com/office/officeart/2005/8/layout/orgChart1"/>
-    <dgm:cxn modelId="{19B19ED1-B1B0-474C-A475-ECEC91FF9817}" type="presParOf" srcId="{5DB10AB3-254F-4718-BFFE-4D6AA5050119}" destId="{A34233F8-433D-4D8F-AB8F-0B25CE267EFD}" srcOrd="7" destOrd="0" presId="urn:microsoft.com/office/officeart/2005/8/layout/orgChart1"/>
-    <dgm:cxn modelId="{9E38BD43-C71B-40DC-BED5-8AF66B1DC576}" type="presParOf" srcId="{A34233F8-433D-4D8F-AB8F-0B25CE267EFD}" destId="{22210EE3-B73F-4C1D-8543-5D0D0122067B}" srcOrd="0" destOrd="0" presId="urn:microsoft.com/office/officeart/2005/8/layout/orgChart1"/>
-    <dgm:cxn modelId="{BF1246B7-9FAD-4D0A-BCAE-B2C3C5195B56}" type="presParOf" srcId="{22210EE3-B73F-4C1D-8543-5D0D0122067B}" destId="{B9207307-7DA5-4682-B571-0FB302411F2E}" srcOrd="0" destOrd="0" presId="urn:microsoft.com/office/officeart/2005/8/layout/orgChart1"/>
-    <dgm:cxn modelId="{317B6CF3-CAED-42D3-A09E-58C5E090ECF8}" type="presParOf" srcId="{22210EE3-B73F-4C1D-8543-5D0D0122067B}" destId="{EC63A123-E382-4CE6-8241-47A9C8D86A73}" srcOrd="1" destOrd="0" presId="urn:microsoft.com/office/officeart/2005/8/layout/orgChart1"/>
-    <dgm:cxn modelId="{185157D0-0AA0-42A4-A919-BFD9BAE61043}" type="presParOf" srcId="{A34233F8-433D-4D8F-AB8F-0B25CE267EFD}" destId="{FA0578F9-7951-4A1C-B436-BC7AAC2328E6}" srcOrd="1" destOrd="0" presId="urn:microsoft.com/office/officeart/2005/8/layout/orgChart1"/>
-    <dgm:cxn modelId="{EEB81889-16A3-4C4A-993F-93CF838584C5}" type="presParOf" srcId="{A34233F8-433D-4D8F-AB8F-0B25CE267EFD}" destId="{40FE2E78-CCB8-4102-B05B-C862750B43D3}" srcOrd="2" destOrd="0" presId="urn:microsoft.com/office/officeart/2005/8/layout/orgChart1"/>
-    <dgm:cxn modelId="{D4C3D3DB-9841-4133-A244-8732C1A0F813}" type="presParOf" srcId="{0CA7E2AE-8C0A-4D42-8518-BAD61A528769}" destId="{843837E9-9062-4955-886C-11551AE1EAFA}" srcOrd="2" destOrd="0" presId="urn:microsoft.com/office/officeart/2005/8/layout/orgChart1"/>
+    <dgm:cxn modelId="{1ED28EFF-4DDB-4423-8E7C-6A1308CD9715}" type="presOf" srcId="{5EC0006C-41E3-48DB-935D-9BC14CE1B994}" destId="{02525EFB-2229-42D9-BB4A-7DA5555D248D}" srcOrd="1" destOrd="0" presId="urn:microsoft.com/office/officeart/2005/8/layout/orgChart1"/>
+    <dgm:cxn modelId="{C5C41F69-D793-4EB3-942C-77813C07829F}" type="presParOf" srcId="{127CBBB1-B477-4DD4-92E0-2A60FAB83DF8}" destId="{0CA7E2AE-8C0A-4D42-8518-BAD61A528769}" srcOrd="0" destOrd="0" presId="urn:microsoft.com/office/officeart/2005/8/layout/orgChart1"/>
+    <dgm:cxn modelId="{C818B9CC-1CA7-4633-B4DA-049A13CFAAC9}" type="presParOf" srcId="{0CA7E2AE-8C0A-4D42-8518-BAD61A528769}" destId="{ABF7A813-A2C9-4E90-B940-E510B89C8042}" srcOrd="0" destOrd="0" presId="urn:microsoft.com/office/officeart/2005/8/layout/orgChart1"/>
+    <dgm:cxn modelId="{F39D6C93-5B9C-47EE-95D3-5C3E5D2B7808}" type="presParOf" srcId="{ABF7A813-A2C9-4E90-B940-E510B89C8042}" destId="{EA8BEB17-143C-46E4-A41B-97BFEC6CC889}" srcOrd="0" destOrd="0" presId="urn:microsoft.com/office/officeart/2005/8/layout/orgChart1"/>
+    <dgm:cxn modelId="{8EDE9292-38CE-4CF9-BA88-0E4DF1323BF8}" type="presParOf" srcId="{ABF7A813-A2C9-4E90-B940-E510B89C8042}" destId="{68E276B7-55D7-4649-BBFC-807D2F7ED792}" srcOrd="1" destOrd="0" presId="urn:microsoft.com/office/officeart/2005/8/layout/orgChart1"/>
+    <dgm:cxn modelId="{C9807389-2AD6-4C43-8A0E-7C08ABCB24F5}" type="presParOf" srcId="{0CA7E2AE-8C0A-4D42-8518-BAD61A528769}" destId="{5DB10AB3-254F-4718-BFFE-4D6AA5050119}" srcOrd="1" destOrd="0" presId="urn:microsoft.com/office/officeart/2005/8/layout/orgChart1"/>
+    <dgm:cxn modelId="{B455CFD6-C235-4D83-BD2A-E217A9D80468}" type="presParOf" srcId="{5DB10AB3-254F-4718-BFFE-4D6AA5050119}" destId="{CD2DE3B9-4311-448E-90DF-DCD0F3EAE66F}" srcOrd="0" destOrd="0" presId="urn:microsoft.com/office/officeart/2005/8/layout/orgChart1"/>
+    <dgm:cxn modelId="{88F7AAC1-30F6-4602-A802-ABAD5372AD6C}" type="presParOf" srcId="{5DB10AB3-254F-4718-BFFE-4D6AA5050119}" destId="{F23C7856-CBA5-4493-B2C4-7AE09D06D505}" srcOrd="1" destOrd="0" presId="urn:microsoft.com/office/officeart/2005/8/layout/orgChart1"/>
+    <dgm:cxn modelId="{497121E2-E5B5-4D8D-B752-5C23488ADBF9}" type="presParOf" srcId="{F23C7856-CBA5-4493-B2C4-7AE09D06D505}" destId="{DFA1B302-9714-4469-B86F-0A2520038547}" srcOrd="0" destOrd="0" presId="urn:microsoft.com/office/officeart/2005/8/layout/orgChart1"/>
+    <dgm:cxn modelId="{C7B47CCE-8BFB-4669-9E22-32498D2C4603}" type="presParOf" srcId="{DFA1B302-9714-4469-B86F-0A2520038547}" destId="{81B5EDEA-BC94-44C1-A564-422F83C727FA}" srcOrd="0" destOrd="0" presId="urn:microsoft.com/office/officeart/2005/8/layout/orgChart1"/>
+    <dgm:cxn modelId="{68A09B57-9AD7-4FAB-8FB4-5C8B1249E1EA}" type="presParOf" srcId="{DFA1B302-9714-4469-B86F-0A2520038547}" destId="{7C1EBBF8-7E9F-4C30-94DB-9A66E71E2B4E}" srcOrd="1" destOrd="0" presId="urn:microsoft.com/office/officeart/2005/8/layout/orgChart1"/>
+    <dgm:cxn modelId="{D9A4D949-D722-4ACF-9143-4C1F31A6AC3E}" type="presParOf" srcId="{F23C7856-CBA5-4493-B2C4-7AE09D06D505}" destId="{0FCAB89A-E857-4D4B-89C3-BA6D5097CA2F}" srcOrd="1" destOrd="0" presId="urn:microsoft.com/office/officeart/2005/8/layout/orgChart1"/>
+    <dgm:cxn modelId="{2E783B18-C30C-40EB-A200-0C35A27F626E}" type="presParOf" srcId="{F23C7856-CBA5-4493-B2C4-7AE09D06D505}" destId="{95EA3004-E630-427E-9243-F7527FA1240F}" srcOrd="2" destOrd="0" presId="urn:microsoft.com/office/officeart/2005/8/layout/orgChart1"/>
+    <dgm:cxn modelId="{D84DD60F-46A4-4925-8000-9380CFFB4F20}" type="presParOf" srcId="{5DB10AB3-254F-4718-BFFE-4D6AA5050119}" destId="{F2E12CEE-4AC1-4C7B-9A0A-5EC80E8D6A92}" srcOrd="2" destOrd="0" presId="urn:microsoft.com/office/officeart/2005/8/layout/orgChart1"/>
+    <dgm:cxn modelId="{915403EC-E116-406B-90CD-21F18818CDB5}" type="presParOf" srcId="{5DB10AB3-254F-4718-BFFE-4D6AA5050119}" destId="{E4E152B2-4084-4D7A-9C81-C8778A40CEB0}" srcOrd="3" destOrd="0" presId="urn:microsoft.com/office/officeart/2005/8/layout/orgChart1"/>
+    <dgm:cxn modelId="{4399D62B-74D9-42D8-AECF-2402CC41C43D}" type="presParOf" srcId="{E4E152B2-4084-4D7A-9C81-C8778A40CEB0}" destId="{F29FB867-6274-44DA-81AC-52942C2DC318}" srcOrd="0" destOrd="0" presId="urn:microsoft.com/office/officeart/2005/8/layout/orgChart1"/>
+    <dgm:cxn modelId="{26934C8D-4F4A-49E0-B3B8-F68E0D0AF534}" type="presParOf" srcId="{F29FB867-6274-44DA-81AC-52942C2DC318}" destId="{14D84C6C-AB59-4A68-95B2-06FD5DF176C5}" srcOrd="0" destOrd="0" presId="urn:microsoft.com/office/officeart/2005/8/layout/orgChart1"/>
+    <dgm:cxn modelId="{2115E03A-21AB-4F9D-9E75-B7BD001D8DDC}" type="presParOf" srcId="{F29FB867-6274-44DA-81AC-52942C2DC318}" destId="{02525EFB-2229-42D9-BB4A-7DA5555D248D}" srcOrd="1" destOrd="0" presId="urn:microsoft.com/office/officeart/2005/8/layout/orgChart1"/>
+    <dgm:cxn modelId="{F35DDB3B-C1F7-40D1-9D47-8FBE9745CF7E}" type="presParOf" srcId="{E4E152B2-4084-4D7A-9C81-C8778A40CEB0}" destId="{E5EA20ED-33B1-4A93-BA1B-5FF5EA94CEE5}" srcOrd="1" destOrd="0" presId="urn:microsoft.com/office/officeart/2005/8/layout/orgChart1"/>
+    <dgm:cxn modelId="{99293814-D69F-4ABE-98F5-826B9D6B05AE}" type="presParOf" srcId="{E4E152B2-4084-4D7A-9C81-C8778A40CEB0}" destId="{372A76DB-E801-44F6-A645-3D26DE18D515}" srcOrd="2" destOrd="0" presId="urn:microsoft.com/office/officeart/2005/8/layout/orgChart1"/>
+    <dgm:cxn modelId="{E3F30E23-F9B9-49DD-8CE5-AD2C6351662E}" type="presParOf" srcId="{5DB10AB3-254F-4718-BFFE-4D6AA5050119}" destId="{981AE947-BE8A-4182-BF8E-3C2047F1219E}" srcOrd="4" destOrd="0" presId="urn:microsoft.com/office/officeart/2005/8/layout/orgChart1"/>
+    <dgm:cxn modelId="{0BCF035C-1E31-44C9-AB52-E871D6EEF267}" type="presParOf" srcId="{5DB10AB3-254F-4718-BFFE-4D6AA5050119}" destId="{7D113B03-0322-4839-89F8-CC09134E789F}" srcOrd="5" destOrd="0" presId="urn:microsoft.com/office/officeart/2005/8/layout/orgChart1"/>
+    <dgm:cxn modelId="{AEBAF22A-BD28-49BA-991E-7B7995165295}" type="presParOf" srcId="{7D113B03-0322-4839-89F8-CC09134E789F}" destId="{BB5F01A5-9480-4275-B7D4-3E55C770288E}" srcOrd="0" destOrd="0" presId="urn:microsoft.com/office/officeart/2005/8/layout/orgChart1"/>
+    <dgm:cxn modelId="{EA263D7D-FAC1-4857-A79D-6AB15034C035}" type="presParOf" srcId="{BB5F01A5-9480-4275-B7D4-3E55C770288E}" destId="{832E33A8-F9FE-4903-B5D0-D565CBD6101B}" srcOrd="0" destOrd="0" presId="urn:microsoft.com/office/officeart/2005/8/layout/orgChart1"/>
+    <dgm:cxn modelId="{4D3E283B-1D45-4D31-A809-26D6332BF8DA}" type="presParOf" srcId="{BB5F01A5-9480-4275-B7D4-3E55C770288E}" destId="{7C1FB1B7-FC2F-4AD2-890B-7D93CC35A44F}" srcOrd="1" destOrd="0" presId="urn:microsoft.com/office/officeart/2005/8/layout/orgChart1"/>
+    <dgm:cxn modelId="{B0B43DC4-CB4E-447C-B721-E2AE4FF5ED4F}" type="presParOf" srcId="{7D113B03-0322-4839-89F8-CC09134E789F}" destId="{0958F46C-80CB-485A-9438-A7291ED25658}" srcOrd="1" destOrd="0" presId="urn:microsoft.com/office/officeart/2005/8/layout/orgChart1"/>
+    <dgm:cxn modelId="{9FEEAF41-A4D3-4D43-B678-56F8A01061AD}" type="presParOf" srcId="{7D113B03-0322-4839-89F8-CC09134E789F}" destId="{40EBE8C8-F002-469F-B3D5-3585A9C2E937}" srcOrd="2" destOrd="0" presId="urn:microsoft.com/office/officeart/2005/8/layout/orgChart1"/>
+    <dgm:cxn modelId="{2AEEF570-E6C6-44CA-A88A-4B73BB367097}" type="presParOf" srcId="{5DB10AB3-254F-4718-BFFE-4D6AA5050119}" destId="{11E20CAB-2D98-46CF-A801-F0BF4467A675}" srcOrd="6" destOrd="0" presId="urn:microsoft.com/office/officeart/2005/8/layout/orgChart1"/>
+    <dgm:cxn modelId="{D6551CE4-35E0-44BE-B840-1D81AD9E2E98}" type="presParOf" srcId="{5DB10AB3-254F-4718-BFFE-4D6AA5050119}" destId="{A34233F8-433D-4D8F-AB8F-0B25CE267EFD}" srcOrd="7" destOrd="0" presId="urn:microsoft.com/office/officeart/2005/8/layout/orgChart1"/>
+    <dgm:cxn modelId="{E0081FD2-996E-4404-92C9-F828D316537A}" type="presParOf" srcId="{A34233F8-433D-4D8F-AB8F-0B25CE267EFD}" destId="{22210EE3-B73F-4C1D-8543-5D0D0122067B}" srcOrd="0" destOrd="0" presId="urn:microsoft.com/office/officeart/2005/8/layout/orgChart1"/>
+    <dgm:cxn modelId="{BAB133CF-390E-4D4A-B077-93E6C4DC76E7}" type="presParOf" srcId="{22210EE3-B73F-4C1D-8543-5D0D0122067B}" destId="{B9207307-7DA5-4682-B571-0FB302411F2E}" srcOrd="0" destOrd="0" presId="urn:microsoft.com/office/officeart/2005/8/layout/orgChart1"/>
+    <dgm:cxn modelId="{80EC8E43-36EE-4125-8571-2F27071EF2AF}" type="presParOf" srcId="{22210EE3-B73F-4C1D-8543-5D0D0122067B}" destId="{EC63A123-E382-4CE6-8241-47A9C8D86A73}" srcOrd="1" destOrd="0" presId="urn:microsoft.com/office/officeart/2005/8/layout/orgChart1"/>
+    <dgm:cxn modelId="{7F11056D-BE0C-4A41-8A66-A148001D4254}" type="presParOf" srcId="{A34233F8-433D-4D8F-AB8F-0B25CE267EFD}" destId="{FA0578F9-7951-4A1C-B436-BC7AAC2328E6}" srcOrd="1" destOrd="0" presId="urn:microsoft.com/office/officeart/2005/8/layout/orgChart1"/>
+    <dgm:cxn modelId="{FA4C7DB2-41F6-49C4-BB81-1F46E1ADEF9E}" type="presParOf" srcId="{A34233F8-433D-4D8F-AB8F-0B25CE267EFD}" destId="{40FE2E78-CCB8-4102-B05B-C862750B43D3}" srcOrd="2" destOrd="0" presId="urn:microsoft.com/office/officeart/2005/8/layout/orgChart1"/>
+    <dgm:cxn modelId="{ABCA41FF-6288-4662-B865-A13A696CBF7B}" type="presParOf" srcId="{0CA7E2AE-8C0A-4D42-8518-BAD61A528769}" destId="{843837E9-9062-4955-886C-11551AE1EAFA}" srcOrd="2" destOrd="0" presId="urn:microsoft.com/office/officeart/2005/8/layout/orgChart1"/>
   </dgm:cxnLst>
   <dgm:bg/>
   <dgm:whole/>

</xml_diff>

<commit_message>
image added for about section
text in place for about and faq sections
</commit_message>
<xml_diff>
--- a/documents/task 1/D479 Part 1.docx
+++ b/documents/task 1/D479 Part 1.docx
@@ -448,8 +448,6 @@
       <w:r>
         <w:t>estimation</w:t>
       </w:r>
-      <w:bookmarkStart w:id="0" w:name="_GoBack"/>
-      <w:bookmarkEnd w:id="0"/>
       <w:r>
         <w:t xml:space="preserve"> of the overall cost of the rooms by displaying a number of $, less $ means cheaper cost where $$$ would be highest cost. In later iterations of the site (assuming any of these hotels where real),</w:t>
       </w:r>
@@ -1242,6 +1240,11 @@
       </w:hyperlink>
     </w:p>
     <w:p>
+      <w:pPr>
+        <w:rPr>
+          <w:rStyle w:val="Hyperlink"/>
+        </w:rPr>
+      </w:pPr>
       <w:hyperlink r:id="rId57" w:history="1">
         <w:r>
           <w:rPr>
@@ -1251,6 +1254,44 @@
         </w:r>
       </w:hyperlink>
     </w:p>
+    <w:p>
+      <w:pPr>
+        <w:rPr>
+          <w:rStyle w:val="Hyperlink"/>
+          <w:color w:val="auto"/>
+          <w:u w:val="none"/>
+        </w:rPr>
+      </w:pPr>
+      <w:r>
+        <w:rPr>
+          <w:rStyle w:val="Hyperlink"/>
+          <w:color w:val="auto"/>
+          <w:u w:val="none"/>
+        </w:rPr>
+        <w:t>About images</w:t>
+      </w:r>
+      <w:r>
+        <w:rPr>
+          <w:rStyle w:val="Hyperlink"/>
+          <w:color w:val="auto"/>
+          <w:u w:val="none"/>
+        </w:rPr>
+        <w:t>:</w:t>
+      </w:r>
+    </w:p>
+    <w:p>
+      <w:hyperlink r:id="rId58" w:history="1">
+        <w:r>
+          <w:rPr>
+            <w:rStyle w:val="Hyperlink"/>
+          </w:rPr>
+          <w:t>https://sfmuseum.org/hist1/norton.html</w:t>
+        </w:r>
+      </w:hyperlink>
+      <w:bookmarkStart w:id="0" w:name="_GoBack"/>
+      <w:bookmarkEnd w:id="0"/>
+    </w:p>
+    <w:p/>
     <w:sectPr>
       <w:pgSz w:w="12240" w:h="15840"/>
       <w:pgMar w:top="1440" w:right="1440" w:bottom="1440" w:left="1440" w:header="720" w:footer="720" w:gutter="0"/>
@@ -3718,60 +3759,60 @@
     </dgm:pt>
   </dgm:ptLst>
   <dgm:cxnLst>
+    <dgm:cxn modelId="{A68F5EAE-3295-4ED2-86C6-609D821820BD}" type="presOf" srcId="{BB19DD27-244A-4D4B-970B-CDB45B54EF79}" destId="{68E276B7-55D7-4649-BBFC-807D2F7ED792}" srcOrd="1" destOrd="0" presId="urn:microsoft.com/office/officeart/2005/8/layout/orgChart1"/>
+    <dgm:cxn modelId="{484AF723-5E90-4E05-BBDD-A1E73B1981A6}" type="presOf" srcId="{9A478111-FC5A-489A-B882-1760404DA53B}" destId="{832E33A8-F9FE-4903-B5D0-D565CBD6101B}" srcOrd="0" destOrd="0" presId="urn:microsoft.com/office/officeart/2005/8/layout/orgChart1"/>
     <dgm:cxn modelId="{2EBE7EDD-524A-4983-B420-ADC6FA35888E}" srcId="{BB19DD27-244A-4D4B-970B-CDB45B54EF79}" destId="{D6998F27-D6EC-4862-A0C7-8DC647A09031}" srcOrd="0" destOrd="0" parTransId="{FE165D69-226F-4B3E-966C-BFF575C8EA6B}" sibTransId="{E5BD2ADB-9CF1-4B90-B1A6-8BE161B032B0}"/>
     <dgm:cxn modelId="{3F6CEC4F-C5FE-4F29-8480-83897FDB39D5}" srcId="{BB19DD27-244A-4D4B-970B-CDB45B54EF79}" destId="{9A478111-FC5A-489A-B882-1760404DA53B}" srcOrd="2" destOrd="0" parTransId="{600A6224-8CA3-4FAE-9E7E-63811286F0DE}" sibTransId="{CF5865DA-B133-4B64-8E34-314ECAB91FC6}"/>
-    <dgm:cxn modelId="{964F2111-30B0-495F-AABC-31648751604A}" type="presOf" srcId="{D6998F27-D6EC-4862-A0C7-8DC647A09031}" destId="{7C1EBBF8-7E9F-4C30-94DB-9A66E71E2B4E}" srcOrd="1" destOrd="0" presId="urn:microsoft.com/office/officeart/2005/8/layout/orgChart1"/>
-    <dgm:cxn modelId="{DD4E0DAC-D63A-42A7-91D8-19C748510142}" type="presOf" srcId="{600A6224-8CA3-4FAE-9E7E-63811286F0DE}" destId="{981AE947-BE8A-4182-BF8E-3C2047F1219E}" srcOrd="0" destOrd="0" presId="urn:microsoft.com/office/officeart/2005/8/layout/orgChart1"/>
-    <dgm:cxn modelId="{0DA88D0C-4A20-4FAD-BF41-7404EB281417}" type="presOf" srcId="{BB19DD27-244A-4D4B-970B-CDB45B54EF79}" destId="{68E276B7-55D7-4649-BBFC-807D2F7ED792}" srcOrd="1" destOrd="0" presId="urn:microsoft.com/office/officeart/2005/8/layout/orgChart1"/>
-    <dgm:cxn modelId="{9ABAA4A6-BD60-42DE-8779-8186C8CABC55}" type="presOf" srcId="{052499CD-3142-470A-9475-D0B256E2568B}" destId="{F2E12CEE-4AC1-4C7B-9A0A-5EC80E8D6A92}" srcOrd="0" destOrd="0" presId="urn:microsoft.com/office/officeart/2005/8/layout/orgChart1"/>
-    <dgm:cxn modelId="{66A54FE7-6B24-449E-88FD-E4E359BE58A4}" type="presOf" srcId="{E74F1AC9-A815-487B-AF0C-05B2D7AA0F91}" destId="{EC63A123-E382-4CE6-8241-47A9C8D86A73}" srcOrd="1" destOrd="0" presId="urn:microsoft.com/office/officeart/2005/8/layout/orgChart1"/>
-    <dgm:cxn modelId="{5573D47B-0A6B-4F83-9DF1-FC77F2694DD3}" type="presOf" srcId="{BB19DD27-244A-4D4B-970B-CDB45B54EF79}" destId="{EA8BEB17-143C-46E4-A41B-97BFEC6CC889}" srcOrd="0" destOrd="0" presId="urn:microsoft.com/office/officeart/2005/8/layout/orgChart1"/>
-    <dgm:cxn modelId="{54065D11-B77F-481D-869E-26D9E341BB13}" type="presOf" srcId="{FE165D69-226F-4B3E-966C-BFF575C8EA6B}" destId="{CD2DE3B9-4311-448E-90DF-DCD0F3EAE66F}" srcOrd="0" destOrd="0" presId="urn:microsoft.com/office/officeart/2005/8/layout/orgChart1"/>
+    <dgm:cxn modelId="{6A994791-58FA-40DC-90EA-3315D3861AD1}" type="presOf" srcId="{E74F1AC9-A815-487B-AF0C-05B2D7AA0F91}" destId="{B9207307-7DA5-4682-B571-0FB302411F2E}" srcOrd="0" destOrd="0" presId="urn:microsoft.com/office/officeart/2005/8/layout/orgChart1"/>
+    <dgm:cxn modelId="{BD80D3FC-CF6C-4425-A016-BC6F5CA48446}" type="presOf" srcId="{5EC0006C-41E3-48DB-935D-9BC14CE1B994}" destId="{14D84C6C-AB59-4A68-95B2-06FD5DF176C5}" srcOrd="0" destOrd="0" presId="urn:microsoft.com/office/officeart/2005/8/layout/orgChart1"/>
+    <dgm:cxn modelId="{F82CA162-A718-4C80-8347-E042CB454C09}" type="presOf" srcId="{D6998F27-D6EC-4862-A0C7-8DC647A09031}" destId="{81B5EDEA-BC94-44C1-A564-422F83C727FA}" srcOrd="0" destOrd="0" presId="urn:microsoft.com/office/officeart/2005/8/layout/orgChart1"/>
+    <dgm:cxn modelId="{8C387651-006B-4DF4-BA5C-62B4C89CCF31}" type="presOf" srcId="{F90627F0-CB3F-4B40-8526-2A952CA6BB49}" destId="{127CBBB1-B477-4DD4-92E0-2A60FAB83DF8}" srcOrd="0" destOrd="0" presId="urn:microsoft.com/office/officeart/2005/8/layout/orgChart1"/>
+    <dgm:cxn modelId="{D9D6C725-5438-400C-A673-D87443A3592E}" type="presOf" srcId="{D6998F27-D6EC-4862-A0C7-8DC647A09031}" destId="{7C1EBBF8-7E9F-4C30-94DB-9A66E71E2B4E}" srcOrd="1" destOrd="0" presId="urn:microsoft.com/office/officeart/2005/8/layout/orgChart1"/>
+    <dgm:cxn modelId="{8F4AFF4B-AE8E-45F3-99D1-EE748D324881}" type="presOf" srcId="{FE165D69-226F-4B3E-966C-BFF575C8EA6B}" destId="{CD2DE3B9-4311-448E-90DF-DCD0F3EAE66F}" srcOrd="0" destOrd="0" presId="urn:microsoft.com/office/officeart/2005/8/layout/orgChart1"/>
+    <dgm:cxn modelId="{A5BFF97E-A92D-4BBF-81D3-9CAB133D2066}" type="presOf" srcId="{600A6224-8CA3-4FAE-9E7E-63811286F0DE}" destId="{981AE947-BE8A-4182-BF8E-3C2047F1219E}" srcOrd="0" destOrd="0" presId="urn:microsoft.com/office/officeart/2005/8/layout/orgChart1"/>
     <dgm:cxn modelId="{9A6FE206-A25D-46C5-A656-0375013D5885}" srcId="{BB19DD27-244A-4D4B-970B-CDB45B54EF79}" destId="{5EC0006C-41E3-48DB-935D-9BC14CE1B994}" srcOrd="1" destOrd="0" parTransId="{052499CD-3142-470A-9475-D0B256E2568B}" sibTransId="{63B024A6-A539-4F2E-951E-AF9C1EA59864}"/>
-    <dgm:cxn modelId="{C90DBCD2-A44B-49FA-904C-39DF4222D696}" type="presOf" srcId="{9A478111-FC5A-489A-B882-1760404DA53B}" destId="{7C1FB1B7-FC2F-4AD2-890B-7D93CC35A44F}" srcOrd="1" destOrd="0" presId="urn:microsoft.com/office/officeart/2005/8/layout/orgChart1"/>
-    <dgm:cxn modelId="{A64433E5-9FC6-44BA-892B-B89E7D5BA571}" type="presOf" srcId="{F90627F0-CB3F-4B40-8526-2A952CA6BB49}" destId="{127CBBB1-B477-4DD4-92E0-2A60FAB83DF8}" srcOrd="0" destOrd="0" presId="urn:microsoft.com/office/officeart/2005/8/layout/orgChart1"/>
-    <dgm:cxn modelId="{07DD6D27-CD81-4B03-A9B5-1F675C0A0C8F}" type="presOf" srcId="{E74F1AC9-A815-487B-AF0C-05B2D7AA0F91}" destId="{B9207307-7DA5-4682-B571-0FB302411F2E}" srcOrd="0" destOrd="0" presId="urn:microsoft.com/office/officeart/2005/8/layout/orgChart1"/>
-    <dgm:cxn modelId="{FF494404-D002-4405-BAD3-225503DD5C84}" type="presOf" srcId="{9A478111-FC5A-489A-B882-1760404DA53B}" destId="{832E33A8-F9FE-4903-B5D0-D565CBD6101B}" srcOrd="0" destOrd="0" presId="urn:microsoft.com/office/officeart/2005/8/layout/orgChart1"/>
+    <dgm:cxn modelId="{3997917B-ED0B-478C-A960-AF3250BB73B7}" type="presOf" srcId="{9A478111-FC5A-489A-B882-1760404DA53B}" destId="{7C1FB1B7-FC2F-4AD2-890B-7D93CC35A44F}" srcOrd="1" destOrd="0" presId="urn:microsoft.com/office/officeart/2005/8/layout/orgChart1"/>
+    <dgm:cxn modelId="{B2E6FBB0-6B89-4435-8B48-31B13BDE560F}" type="presOf" srcId="{5EC0006C-41E3-48DB-935D-9BC14CE1B994}" destId="{02525EFB-2229-42D9-BB4A-7DA5555D248D}" srcOrd="1" destOrd="0" presId="urn:microsoft.com/office/officeart/2005/8/layout/orgChart1"/>
+    <dgm:cxn modelId="{F16FC38B-D757-4AFC-8E19-695B2319C63B}" type="presOf" srcId="{E74F1AC9-A815-487B-AF0C-05B2D7AA0F91}" destId="{EC63A123-E382-4CE6-8241-47A9C8D86A73}" srcOrd="1" destOrd="0" presId="urn:microsoft.com/office/officeart/2005/8/layout/orgChart1"/>
     <dgm:cxn modelId="{F5F1857D-8156-4D77-8904-1978288AF1BE}" srcId="{F90627F0-CB3F-4B40-8526-2A952CA6BB49}" destId="{BB19DD27-244A-4D4B-970B-CDB45B54EF79}" srcOrd="0" destOrd="0" parTransId="{796FA94C-D0C2-49D1-B23B-FFF0DC990B53}" sibTransId="{689FE126-E4B2-46C5-99E3-A8DA8AEAAC8E}"/>
-    <dgm:cxn modelId="{BE4FF533-6D4D-4F05-BE7C-3ACEE05B7496}" type="presOf" srcId="{5EC0006C-41E3-48DB-935D-9BC14CE1B994}" destId="{02525EFB-2229-42D9-BB4A-7DA5555D248D}" srcOrd="1" destOrd="0" presId="urn:microsoft.com/office/officeart/2005/8/layout/orgChart1"/>
-    <dgm:cxn modelId="{AAE4E6CF-F8C7-4423-AAEE-AE92118C0563}" type="presOf" srcId="{D6998F27-D6EC-4862-A0C7-8DC647A09031}" destId="{81B5EDEA-BC94-44C1-A564-422F83C727FA}" srcOrd="0" destOrd="0" presId="urn:microsoft.com/office/officeart/2005/8/layout/orgChart1"/>
-    <dgm:cxn modelId="{37E3DD6A-818B-4247-AC89-48D518904A27}" type="presOf" srcId="{5EC0006C-41E3-48DB-935D-9BC14CE1B994}" destId="{14D84C6C-AB59-4A68-95B2-06FD5DF176C5}" srcOrd="0" destOrd="0" presId="urn:microsoft.com/office/officeart/2005/8/layout/orgChart1"/>
+    <dgm:cxn modelId="{D0168134-7404-44A7-A219-E494A0D50802}" type="presOf" srcId="{052499CD-3142-470A-9475-D0B256E2568B}" destId="{F2E12CEE-4AC1-4C7B-9A0A-5EC80E8D6A92}" srcOrd="0" destOrd="0" presId="urn:microsoft.com/office/officeart/2005/8/layout/orgChart1"/>
+    <dgm:cxn modelId="{78544A1A-092F-4C14-8651-D50E4095BB10}" type="presOf" srcId="{69E932E2-DC3C-416C-B57F-4B20DAC22426}" destId="{11E20CAB-2D98-46CF-A801-F0BF4467A675}" srcOrd="0" destOrd="0" presId="urn:microsoft.com/office/officeart/2005/8/layout/orgChart1"/>
+    <dgm:cxn modelId="{98BF84FF-3700-401F-841D-787A023EC058}" type="presOf" srcId="{BB19DD27-244A-4D4B-970B-CDB45B54EF79}" destId="{EA8BEB17-143C-46E4-A41B-97BFEC6CC889}" srcOrd="0" destOrd="0" presId="urn:microsoft.com/office/officeart/2005/8/layout/orgChart1"/>
     <dgm:cxn modelId="{8853C46E-7728-4DBA-A4C9-AC320A206722}" srcId="{BB19DD27-244A-4D4B-970B-CDB45B54EF79}" destId="{E74F1AC9-A815-487B-AF0C-05B2D7AA0F91}" srcOrd="3" destOrd="0" parTransId="{69E932E2-DC3C-416C-B57F-4B20DAC22426}" sibTransId="{528B8735-3BC7-4531-A793-40BFCE5992F0}"/>
-    <dgm:cxn modelId="{B59BC85E-DA4D-495C-BA3C-611AFB0D72A2}" type="presOf" srcId="{69E932E2-DC3C-416C-B57F-4B20DAC22426}" destId="{11E20CAB-2D98-46CF-A801-F0BF4467A675}" srcOrd="0" destOrd="0" presId="urn:microsoft.com/office/officeart/2005/8/layout/orgChart1"/>
-    <dgm:cxn modelId="{EFDDA21D-55B2-499D-B983-F28900B89376}" type="presParOf" srcId="{127CBBB1-B477-4DD4-92E0-2A60FAB83DF8}" destId="{0CA7E2AE-8C0A-4D42-8518-BAD61A528769}" srcOrd="0" destOrd="0" presId="urn:microsoft.com/office/officeart/2005/8/layout/orgChart1"/>
-    <dgm:cxn modelId="{F264A8EB-8FCD-4644-8DD8-EB0F359A897B}" type="presParOf" srcId="{0CA7E2AE-8C0A-4D42-8518-BAD61A528769}" destId="{ABF7A813-A2C9-4E90-B940-E510B89C8042}" srcOrd="0" destOrd="0" presId="urn:microsoft.com/office/officeart/2005/8/layout/orgChart1"/>
-    <dgm:cxn modelId="{AC5BC156-CB7A-49D6-BA91-4B9DAA2DBC80}" type="presParOf" srcId="{ABF7A813-A2C9-4E90-B940-E510B89C8042}" destId="{EA8BEB17-143C-46E4-A41B-97BFEC6CC889}" srcOrd="0" destOrd="0" presId="urn:microsoft.com/office/officeart/2005/8/layout/orgChart1"/>
-    <dgm:cxn modelId="{E97B3087-9450-4EC2-969F-D88458C4DB86}" type="presParOf" srcId="{ABF7A813-A2C9-4E90-B940-E510B89C8042}" destId="{68E276B7-55D7-4649-BBFC-807D2F7ED792}" srcOrd="1" destOrd="0" presId="urn:microsoft.com/office/officeart/2005/8/layout/orgChart1"/>
-    <dgm:cxn modelId="{5B6BAD52-2E42-4FE0-9C9E-92A1B492F7C5}" type="presParOf" srcId="{0CA7E2AE-8C0A-4D42-8518-BAD61A528769}" destId="{5DB10AB3-254F-4718-BFFE-4D6AA5050119}" srcOrd="1" destOrd="0" presId="urn:microsoft.com/office/officeart/2005/8/layout/orgChart1"/>
-    <dgm:cxn modelId="{470AFB79-BAF9-4E94-A36F-CD527E984E0E}" type="presParOf" srcId="{5DB10AB3-254F-4718-BFFE-4D6AA5050119}" destId="{CD2DE3B9-4311-448E-90DF-DCD0F3EAE66F}" srcOrd="0" destOrd="0" presId="urn:microsoft.com/office/officeart/2005/8/layout/orgChart1"/>
-    <dgm:cxn modelId="{2A34B13A-BF86-4F5C-BE58-9E8AE5A0BC3D}" type="presParOf" srcId="{5DB10AB3-254F-4718-BFFE-4D6AA5050119}" destId="{F23C7856-CBA5-4493-B2C4-7AE09D06D505}" srcOrd="1" destOrd="0" presId="urn:microsoft.com/office/officeart/2005/8/layout/orgChart1"/>
-    <dgm:cxn modelId="{C96A66A3-75E1-4556-89BC-95E468326CA0}" type="presParOf" srcId="{F23C7856-CBA5-4493-B2C4-7AE09D06D505}" destId="{DFA1B302-9714-4469-B86F-0A2520038547}" srcOrd="0" destOrd="0" presId="urn:microsoft.com/office/officeart/2005/8/layout/orgChart1"/>
-    <dgm:cxn modelId="{A65BBFAC-A194-4E43-A724-CD15516A306E}" type="presParOf" srcId="{DFA1B302-9714-4469-B86F-0A2520038547}" destId="{81B5EDEA-BC94-44C1-A564-422F83C727FA}" srcOrd="0" destOrd="0" presId="urn:microsoft.com/office/officeart/2005/8/layout/orgChart1"/>
-    <dgm:cxn modelId="{8681EBD0-201A-40F3-AC2C-D84D0695EAD3}" type="presParOf" srcId="{DFA1B302-9714-4469-B86F-0A2520038547}" destId="{7C1EBBF8-7E9F-4C30-94DB-9A66E71E2B4E}" srcOrd="1" destOrd="0" presId="urn:microsoft.com/office/officeart/2005/8/layout/orgChart1"/>
-    <dgm:cxn modelId="{BD8D4F7B-1099-4BF2-922E-04A6DF21B407}" type="presParOf" srcId="{F23C7856-CBA5-4493-B2C4-7AE09D06D505}" destId="{0FCAB89A-E857-4D4B-89C3-BA6D5097CA2F}" srcOrd="1" destOrd="0" presId="urn:microsoft.com/office/officeart/2005/8/layout/orgChart1"/>
-    <dgm:cxn modelId="{6212ED48-E7A1-42CB-A96B-0A3457CA9FE9}" type="presParOf" srcId="{F23C7856-CBA5-4493-B2C4-7AE09D06D505}" destId="{95EA3004-E630-427E-9243-F7527FA1240F}" srcOrd="2" destOrd="0" presId="urn:microsoft.com/office/officeart/2005/8/layout/orgChart1"/>
-    <dgm:cxn modelId="{C5C6328A-8335-4A41-87A4-97DE9E3A9149}" type="presParOf" srcId="{5DB10AB3-254F-4718-BFFE-4D6AA5050119}" destId="{F2E12CEE-4AC1-4C7B-9A0A-5EC80E8D6A92}" srcOrd="2" destOrd="0" presId="urn:microsoft.com/office/officeart/2005/8/layout/orgChart1"/>
-    <dgm:cxn modelId="{2A328F6F-8659-4F32-992D-AD8463BCF7B1}" type="presParOf" srcId="{5DB10AB3-254F-4718-BFFE-4D6AA5050119}" destId="{E4E152B2-4084-4D7A-9C81-C8778A40CEB0}" srcOrd="3" destOrd="0" presId="urn:microsoft.com/office/officeart/2005/8/layout/orgChart1"/>
-    <dgm:cxn modelId="{1B73940F-1120-4751-8926-4920AE24F1B3}" type="presParOf" srcId="{E4E152B2-4084-4D7A-9C81-C8778A40CEB0}" destId="{F29FB867-6274-44DA-81AC-52942C2DC318}" srcOrd="0" destOrd="0" presId="urn:microsoft.com/office/officeart/2005/8/layout/orgChart1"/>
-    <dgm:cxn modelId="{3CB2EFEE-E568-4E27-B24B-0DF609F540D2}" type="presParOf" srcId="{F29FB867-6274-44DA-81AC-52942C2DC318}" destId="{14D84C6C-AB59-4A68-95B2-06FD5DF176C5}" srcOrd="0" destOrd="0" presId="urn:microsoft.com/office/officeart/2005/8/layout/orgChart1"/>
-    <dgm:cxn modelId="{93F1D519-ED19-45D8-BACA-72B3D9A5E6C8}" type="presParOf" srcId="{F29FB867-6274-44DA-81AC-52942C2DC318}" destId="{02525EFB-2229-42D9-BB4A-7DA5555D248D}" srcOrd="1" destOrd="0" presId="urn:microsoft.com/office/officeart/2005/8/layout/orgChart1"/>
-    <dgm:cxn modelId="{BF2E438D-94C9-494F-831F-402AE2845C37}" type="presParOf" srcId="{E4E152B2-4084-4D7A-9C81-C8778A40CEB0}" destId="{E5EA20ED-33B1-4A93-BA1B-5FF5EA94CEE5}" srcOrd="1" destOrd="0" presId="urn:microsoft.com/office/officeart/2005/8/layout/orgChart1"/>
-    <dgm:cxn modelId="{2868D78C-A94B-4842-812A-D99962E0FEAE}" type="presParOf" srcId="{E4E152B2-4084-4D7A-9C81-C8778A40CEB0}" destId="{372A76DB-E801-44F6-A645-3D26DE18D515}" srcOrd="2" destOrd="0" presId="urn:microsoft.com/office/officeart/2005/8/layout/orgChart1"/>
-    <dgm:cxn modelId="{44B18302-F91D-4970-8852-3C0C9675CF20}" type="presParOf" srcId="{5DB10AB3-254F-4718-BFFE-4D6AA5050119}" destId="{981AE947-BE8A-4182-BF8E-3C2047F1219E}" srcOrd="4" destOrd="0" presId="urn:microsoft.com/office/officeart/2005/8/layout/orgChart1"/>
-    <dgm:cxn modelId="{AA421125-6141-4D36-BF3C-7F952FB0DEEE}" type="presParOf" srcId="{5DB10AB3-254F-4718-BFFE-4D6AA5050119}" destId="{7D113B03-0322-4839-89F8-CC09134E789F}" srcOrd="5" destOrd="0" presId="urn:microsoft.com/office/officeart/2005/8/layout/orgChart1"/>
-    <dgm:cxn modelId="{3EEEFE35-6797-4791-9412-1926DC734EE3}" type="presParOf" srcId="{7D113B03-0322-4839-89F8-CC09134E789F}" destId="{BB5F01A5-9480-4275-B7D4-3E55C770288E}" srcOrd="0" destOrd="0" presId="urn:microsoft.com/office/officeart/2005/8/layout/orgChart1"/>
-    <dgm:cxn modelId="{EC52DA9A-D138-40F4-9FB7-8CCBD5E209CE}" type="presParOf" srcId="{BB5F01A5-9480-4275-B7D4-3E55C770288E}" destId="{832E33A8-F9FE-4903-B5D0-D565CBD6101B}" srcOrd="0" destOrd="0" presId="urn:microsoft.com/office/officeart/2005/8/layout/orgChart1"/>
-    <dgm:cxn modelId="{345B55DC-BC71-444A-98A5-819502430F21}" type="presParOf" srcId="{BB5F01A5-9480-4275-B7D4-3E55C770288E}" destId="{7C1FB1B7-FC2F-4AD2-890B-7D93CC35A44F}" srcOrd="1" destOrd="0" presId="urn:microsoft.com/office/officeart/2005/8/layout/orgChart1"/>
-    <dgm:cxn modelId="{E6C83399-3B76-4182-8A05-003E327EBD83}" type="presParOf" srcId="{7D113B03-0322-4839-89F8-CC09134E789F}" destId="{0958F46C-80CB-485A-9438-A7291ED25658}" srcOrd="1" destOrd="0" presId="urn:microsoft.com/office/officeart/2005/8/layout/orgChart1"/>
-    <dgm:cxn modelId="{8758174D-6626-474D-B8E1-F1C3B6D607C8}" type="presParOf" srcId="{7D113B03-0322-4839-89F8-CC09134E789F}" destId="{40EBE8C8-F002-469F-B3D5-3585A9C2E937}" srcOrd="2" destOrd="0" presId="urn:microsoft.com/office/officeart/2005/8/layout/orgChart1"/>
-    <dgm:cxn modelId="{786513D5-B5C7-4CC9-9B0E-EDD0E6647DAD}" type="presParOf" srcId="{5DB10AB3-254F-4718-BFFE-4D6AA5050119}" destId="{11E20CAB-2D98-46CF-A801-F0BF4467A675}" srcOrd="6" destOrd="0" presId="urn:microsoft.com/office/officeart/2005/8/layout/orgChart1"/>
-    <dgm:cxn modelId="{350587DC-2F6E-4BD6-A5F1-B2F1C69C842C}" type="presParOf" srcId="{5DB10AB3-254F-4718-BFFE-4D6AA5050119}" destId="{A34233F8-433D-4D8F-AB8F-0B25CE267EFD}" srcOrd="7" destOrd="0" presId="urn:microsoft.com/office/officeart/2005/8/layout/orgChart1"/>
-    <dgm:cxn modelId="{9D68FB62-870E-413D-A832-DF9088EA5A04}" type="presParOf" srcId="{A34233F8-433D-4D8F-AB8F-0B25CE267EFD}" destId="{22210EE3-B73F-4C1D-8543-5D0D0122067B}" srcOrd="0" destOrd="0" presId="urn:microsoft.com/office/officeart/2005/8/layout/orgChart1"/>
-    <dgm:cxn modelId="{C774051E-929C-451C-BDA9-C3E1295FE32F}" type="presParOf" srcId="{22210EE3-B73F-4C1D-8543-5D0D0122067B}" destId="{B9207307-7DA5-4682-B571-0FB302411F2E}" srcOrd="0" destOrd="0" presId="urn:microsoft.com/office/officeart/2005/8/layout/orgChart1"/>
-    <dgm:cxn modelId="{DE4DE418-1FB1-4462-98B9-06ABA5A5799A}" type="presParOf" srcId="{22210EE3-B73F-4C1D-8543-5D0D0122067B}" destId="{EC63A123-E382-4CE6-8241-47A9C8D86A73}" srcOrd="1" destOrd="0" presId="urn:microsoft.com/office/officeart/2005/8/layout/orgChart1"/>
-    <dgm:cxn modelId="{D302AB84-9990-4904-B9FB-3CA046C917EE}" type="presParOf" srcId="{A34233F8-433D-4D8F-AB8F-0B25CE267EFD}" destId="{FA0578F9-7951-4A1C-B436-BC7AAC2328E6}" srcOrd="1" destOrd="0" presId="urn:microsoft.com/office/officeart/2005/8/layout/orgChart1"/>
-    <dgm:cxn modelId="{B77B71C8-232F-4920-94AD-1F5A5B193019}" type="presParOf" srcId="{A34233F8-433D-4D8F-AB8F-0B25CE267EFD}" destId="{40FE2E78-CCB8-4102-B05B-C862750B43D3}" srcOrd="2" destOrd="0" presId="urn:microsoft.com/office/officeart/2005/8/layout/orgChart1"/>
-    <dgm:cxn modelId="{6A95242D-E907-4243-BA9A-DA4E4F042BF9}" type="presParOf" srcId="{0CA7E2AE-8C0A-4D42-8518-BAD61A528769}" destId="{843837E9-9062-4955-886C-11551AE1EAFA}" srcOrd="2" destOrd="0" presId="urn:microsoft.com/office/officeart/2005/8/layout/orgChart1"/>
+    <dgm:cxn modelId="{9487DA65-AE2D-4F50-B946-F19E839B9263}" type="presParOf" srcId="{127CBBB1-B477-4DD4-92E0-2A60FAB83DF8}" destId="{0CA7E2AE-8C0A-4D42-8518-BAD61A528769}" srcOrd="0" destOrd="0" presId="urn:microsoft.com/office/officeart/2005/8/layout/orgChart1"/>
+    <dgm:cxn modelId="{5CE50B2F-4DF6-4292-A2E9-B0E97381DBA9}" type="presParOf" srcId="{0CA7E2AE-8C0A-4D42-8518-BAD61A528769}" destId="{ABF7A813-A2C9-4E90-B940-E510B89C8042}" srcOrd="0" destOrd="0" presId="urn:microsoft.com/office/officeart/2005/8/layout/orgChart1"/>
+    <dgm:cxn modelId="{B61D8175-FEFC-4628-B1F5-4B15E9F8F933}" type="presParOf" srcId="{ABF7A813-A2C9-4E90-B940-E510B89C8042}" destId="{EA8BEB17-143C-46E4-A41B-97BFEC6CC889}" srcOrd="0" destOrd="0" presId="urn:microsoft.com/office/officeart/2005/8/layout/orgChart1"/>
+    <dgm:cxn modelId="{DC67D079-3F00-421D-82C5-8E00B73A0287}" type="presParOf" srcId="{ABF7A813-A2C9-4E90-B940-E510B89C8042}" destId="{68E276B7-55D7-4649-BBFC-807D2F7ED792}" srcOrd="1" destOrd="0" presId="urn:microsoft.com/office/officeart/2005/8/layout/orgChart1"/>
+    <dgm:cxn modelId="{EB7245EE-6179-4E6C-AD72-C9AC0CA1B986}" type="presParOf" srcId="{0CA7E2AE-8C0A-4D42-8518-BAD61A528769}" destId="{5DB10AB3-254F-4718-BFFE-4D6AA5050119}" srcOrd="1" destOrd="0" presId="urn:microsoft.com/office/officeart/2005/8/layout/orgChart1"/>
+    <dgm:cxn modelId="{E3CA0C9C-9BC3-4046-B1C0-815E3991367F}" type="presParOf" srcId="{5DB10AB3-254F-4718-BFFE-4D6AA5050119}" destId="{CD2DE3B9-4311-448E-90DF-DCD0F3EAE66F}" srcOrd="0" destOrd="0" presId="urn:microsoft.com/office/officeart/2005/8/layout/orgChart1"/>
+    <dgm:cxn modelId="{3FDE0EA7-1B6B-4E33-8B12-D7DEA3E3C64E}" type="presParOf" srcId="{5DB10AB3-254F-4718-BFFE-4D6AA5050119}" destId="{F23C7856-CBA5-4493-B2C4-7AE09D06D505}" srcOrd="1" destOrd="0" presId="urn:microsoft.com/office/officeart/2005/8/layout/orgChart1"/>
+    <dgm:cxn modelId="{CEC0CF0E-F35C-4A35-BBFA-3CAFECF07F75}" type="presParOf" srcId="{F23C7856-CBA5-4493-B2C4-7AE09D06D505}" destId="{DFA1B302-9714-4469-B86F-0A2520038547}" srcOrd="0" destOrd="0" presId="urn:microsoft.com/office/officeart/2005/8/layout/orgChart1"/>
+    <dgm:cxn modelId="{150AAE5A-27F5-403E-B313-ABF235F26662}" type="presParOf" srcId="{DFA1B302-9714-4469-B86F-0A2520038547}" destId="{81B5EDEA-BC94-44C1-A564-422F83C727FA}" srcOrd="0" destOrd="0" presId="urn:microsoft.com/office/officeart/2005/8/layout/orgChart1"/>
+    <dgm:cxn modelId="{B6D93C76-092D-4010-855B-7B42AE473C5A}" type="presParOf" srcId="{DFA1B302-9714-4469-B86F-0A2520038547}" destId="{7C1EBBF8-7E9F-4C30-94DB-9A66E71E2B4E}" srcOrd="1" destOrd="0" presId="urn:microsoft.com/office/officeart/2005/8/layout/orgChart1"/>
+    <dgm:cxn modelId="{8659EF64-9F8D-4D91-9100-695C4594D6D9}" type="presParOf" srcId="{F23C7856-CBA5-4493-B2C4-7AE09D06D505}" destId="{0FCAB89A-E857-4D4B-89C3-BA6D5097CA2F}" srcOrd="1" destOrd="0" presId="urn:microsoft.com/office/officeart/2005/8/layout/orgChart1"/>
+    <dgm:cxn modelId="{8B5F24C9-7D0D-4118-B465-AC69EDB282D9}" type="presParOf" srcId="{F23C7856-CBA5-4493-B2C4-7AE09D06D505}" destId="{95EA3004-E630-427E-9243-F7527FA1240F}" srcOrd="2" destOrd="0" presId="urn:microsoft.com/office/officeart/2005/8/layout/orgChart1"/>
+    <dgm:cxn modelId="{BE5B7F79-6580-444B-8691-2A745D69C682}" type="presParOf" srcId="{5DB10AB3-254F-4718-BFFE-4D6AA5050119}" destId="{F2E12CEE-4AC1-4C7B-9A0A-5EC80E8D6A92}" srcOrd="2" destOrd="0" presId="urn:microsoft.com/office/officeart/2005/8/layout/orgChart1"/>
+    <dgm:cxn modelId="{6476AA84-C01C-41ED-8C16-730A0E337468}" type="presParOf" srcId="{5DB10AB3-254F-4718-BFFE-4D6AA5050119}" destId="{E4E152B2-4084-4D7A-9C81-C8778A40CEB0}" srcOrd="3" destOrd="0" presId="urn:microsoft.com/office/officeart/2005/8/layout/orgChart1"/>
+    <dgm:cxn modelId="{77D85577-DFFA-4F1A-A3A2-85D82F2AEA5B}" type="presParOf" srcId="{E4E152B2-4084-4D7A-9C81-C8778A40CEB0}" destId="{F29FB867-6274-44DA-81AC-52942C2DC318}" srcOrd="0" destOrd="0" presId="urn:microsoft.com/office/officeart/2005/8/layout/orgChart1"/>
+    <dgm:cxn modelId="{E08F7B7D-32BB-4053-9570-65C8B95B8621}" type="presParOf" srcId="{F29FB867-6274-44DA-81AC-52942C2DC318}" destId="{14D84C6C-AB59-4A68-95B2-06FD5DF176C5}" srcOrd="0" destOrd="0" presId="urn:microsoft.com/office/officeart/2005/8/layout/orgChart1"/>
+    <dgm:cxn modelId="{E67B19B8-F6AB-48B5-9F8F-976BFFD02074}" type="presParOf" srcId="{F29FB867-6274-44DA-81AC-52942C2DC318}" destId="{02525EFB-2229-42D9-BB4A-7DA5555D248D}" srcOrd="1" destOrd="0" presId="urn:microsoft.com/office/officeart/2005/8/layout/orgChart1"/>
+    <dgm:cxn modelId="{FC1B964D-9E5D-43D2-B751-DD7B59BBF11E}" type="presParOf" srcId="{E4E152B2-4084-4D7A-9C81-C8778A40CEB0}" destId="{E5EA20ED-33B1-4A93-BA1B-5FF5EA94CEE5}" srcOrd="1" destOrd="0" presId="urn:microsoft.com/office/officeart/2005/8/layout/orgChart1"/>
+    <dgm:cxn modelId="{26F7B884-9DE7-4082-A433-F71F30E8FD36}" type="presParOf" srcId="{E4E152B2-4084-4D7A-9C81-C8778A40CEB0}" destId="{372A76DB-E801-44F6-A645-3D26DE18D515}" srcOrd="2" destOrd="0" presId="urn:microsoft.com/office/officeart/2005/8/layout/orgChart1"/>
+    <dgm:cxn modelId="{E8BEED1A-E0C5-48B0-B072-2425584F8B1B}" type="presParOf" srcId="{5DB10AB3-254F-4718-BFFE-4D6AA5050119}" destId="{981AE947-BE8A-4182-BF8E-3C2047F1219E}" srcOrd="4" destOrd="0" presId="urn:microsoft.com/office/officeart/2005/8/layout/orgChart1"/>
+    <dgm:cxn modelId="{60842D85-98A6-421E-942C-9C8C40938916}" type="presParOf" srcId="{5DB10AB3-254F-4718-BFFE-4D6AA5050119}" destId="{7D113B03-0322-4839-89F8-CC09134E789F}" srcOrd="5" destOrd="0" presId="urn:microsoft.com/office/officeart/2005/8/layout/orgChart1"/>
+    <dgm:cxn modelId="{FD1B79D0-783C-46BC-A856-F0EF1FCEE493}" type="presParOf" srcId="{7D113B03-0322-4839-89F8-CC09134E789F}" destId="{BB5F01A5-9480-4275-B7D4-3E55C770288E}" srcOrd="0" destOrd="0" presId="urn:microsoft.com/office/officeart/2005/8/layout/orgChart1"/>
+    <dgm:cxn modelId="{603CA3B7-1CD7-4FF8-B818-0C3164A1A488}" type="presParOf" srcId="{BB5F01A5-9480-4275-B7D4-3E55C770288E}" destId="{832E33A8-F9FE-4903-B5D0-D565CBD6101B}" srcOrd="0" destOrd="0" presId="urn:microsoft.com/office/officeart/2005/8/layout/orgChart1"/>
+    <dgm:cxn modelId="{050AEF5D-6014-4644-8F61-DE4CE4638752}" type="presParOf" srcId="{BB5F01A5-9480-4275-B7D4-3E55C770288E}" destId="{7C1FB1B7-FC2F-4AD2-890B-7D93CC35A44F}" srcOrd="1" destOrd="0" presId="urn:microsoft.com/office/officeart/2005/8/layout/orgChart1"/>
+    <dgm:cxn modelId="{6F5A871E-6AD3-4907-98BE-EFD5ACAD21A4}" type="presParOf" srcId="{7D113B03-0322-4839-89F8-CC09134E789F}" destId="{0958F46C-80CB-485A-9438-A7291ED25658}" srcOrd="1" destOrd="0" presId="urn:microsoft.com/office/officeart/2005/8/layout/orgChart1"/>
+    <dgm:cxn modelId="{358A5EBD-59BD-4F4D-B663-C61E6C8B3FA9}" type="presParOf" srcId="{7D113B03-0322-4839-89F8-CC09134E789F}" destId="{40EBE8C8-F002-469F-B3D5-3585A9C2E937}" srcOrd="2" destOrd="0" presId="urn:microsoft.com/office/officeart/2005/8/layout/orgChart1"/>
+    <dgm:cxn modelId="{5F9E165F-8AAF-425F-840A-65A9CD9E7660}" type="presParOf" srcId="{5DB10AB3-254F-4718-BFFE-4D6AA5050119}" destId="{11E20CAB-2D98-46CF-A801-F0BF4467A675}" srcOrd="6" destOrd="0" presId="urn:microsoft.com/office/officeart/2005/8/layout/orgChart1"/>
+    <dgm:cxn modelId="{2CF06AED-CCCA-4827-8ED0-2951914C2DE9}" type="presParOf" srcId="{5DB10AB3-254F-4718-BFFE-4D6AA5050119}" destId="{A34233F8-433D-4D8F-AB8F-0B25CE267EFD}" srcOrd="7" destOrd="0" presId="urn:microsoft.com/office/officeart/2005/8/layout/orgChart1"/>
+    <dgm:cxn modelId="{42120C6B-BD44-4A46-BE85-96DC80BD36AA}" type="presParOf" srcId="{A34233F8-433D-4D8F-AB8F-0B25CE267EFD}" destId="{22210EE3-B73F-4C1D-8543-5D0D0122067B}" srcOrd="0" destOrd="0" presId="urn:microsoft.com/office/officeart/2005/8/layout/orgChart1"/>
+    <dgm:cxn modelId="{4BFB7C1C-3104-4BA9-B1B6-D78C33B79318}" type="presParOf" srcId="{22210EE3-B73F-4C1D-8543-5D0D0122067B}" destId="{B9207307-7DA5-4682-B571-0FB302411F2E}" srcOrd="0" destOrd="0" presId="urn:microsoft.com/office/officeart/2005/8/layout/orgChart1"/>
+    <dgm:cxn modelId="{5A9BA123-C7D8-4D70-8139-5FDCD0064245}" type="presParOf" srcId="{22210EE3-B73F-4C1D-8543-5D0D0122067B}" destId="{EC63A123-E382-4CE6-8241-47A9C8D86A73}" srcOrd="1" destOrd="0" presId="urn:microsoft.com/office/officeart/2005/8/layout/orgChart1"/>
+    <dgm:cxn modelId="{335FF494-A01F-4908-8F59-78B9A4E61D12}" type="presParOf" srcId="{A34233F8-433D-4D8F-AB8F-0B25CE267EFD}" destId="{FA0578F9-7951-4A1C-B436-BC7AAC2328E6}" srcOrd="1" destOrd="0" presId="urn:microsoft.com/office/officeart/2005/8/layout/orgChart1"/>
+    <dgm:cxn modelId="{C4A94457-7B0D-428F-9AFE-0CD5E3087153}" type="presParOf" srcId="{A34233F8-433D-4D8F-AB8F-0B25CE267EFD}" destId="{40FE2E78-CCB8-4102-B05B-C862750B43D3}" srcOrd="2" destOrd="0" presId="urn:microsoft.com/office/officeart/2005/8/layout/orgChart1"/>
+    <dgm:cxn modelId="{E19AF1D8-CD7E-4DF5-9665-139C109399CB}" type="presParOf" srcId="{0CA7E2AE-8C0A-4D42-8518-BAD61A528769}" destId="{843837E9-9062-4955-886C-11551AE1EAFA}" srcOrd="2" destOrd="0" presId="urn:microsoft.com/office/officeart/2005/8/layout/orgChart1"/>
   </dgm:cxnLst>
   <dgm:bg/>
   <dgm:whole/>

</xml_diff>